<commit_message>
Update with ARM experience.
</commit_message>
<xml_diff>
--- a/LunaLambCV.docx
+++ b/LunaLambCV.docx
@@ -1,6 +1,6 @@
 
 <file path=word/document.xml><?xml version="1.0" encoding="utf-8"?>
-<w:document xmlns:wpc="http://schemas.microsoft.com/office/word/2010/wordprocessingCanvas" xmlns:cx="http://schemas.microsoft.com/office/drawing/2014/chartex" xmlns:cx1="http://schemas.microsoft.com/office/drawing/2015/9/8/chartex" xmlns:cx2="http://schemas.microsoft.com/office/drawing/2015/10/21/chartex" xmlns:cx3="http://schemas.microsoft.com/office/drawing/2016/5/9/chartex" xmlns:cx4="http://schemas.microsoft.com/office/drawing/2016/5/10/chartex" xmlns:cx5="http://schemas.microsoft.com/office/drawing/2016/5/11/chartex" xmlns:cx6="http://schemas.microsoft.com/office/drawing/2016/5/12/chartex" xmlns:cx7="http://schemas.microsoft.com/office/drawing/2016/5/13/chartex" xmlns:cx8="http://schemas.microsoft.com/office/drawing/2016/5/14/chartex" xmlns:mc="http://schemas.openxmlformats.org/markup-compatibility/2006" xmlns:aink="http://schemas.microsoft.com/office/drawing/2016/ink" xmlns:am3d="http://schemas.microsoft.com/office/drawing/2017/model3d" xmlns:o="urn:schemas-microsoft-com:office:office" xmlns:oel="http://schemas.microsoft.com/office/2019/extlst" xmlns:r="http://schemas.openxmlformats.org/officeDocument/2006/relationships" xmlns:m="http://schemas.openxmlformats.org/officeDocument/2006/math" xmlns:v="urn:schemas-microsoft-com:vml" xmlns:wp14="http://schemas.microsoft.com/office/word/2010/wordprocessingDrawing" xmlns:wp="http://schemas.openxmlformats.org/drawingml/2006/wordprocessingDrawing" xmlns:w10="urn:schemas-microsoft-com:office:word" xmlns:w="http://schemas.openxmlformats.org/wordprocessingml/2006/main" xmlns:w14="http://schemas.microsoft.com/office/word/2010/wordml" xmlns:w15="http://schemas.microsoft.com/office/word/2012/wordml" xmlns:w16cex="http://schemas.microsoft.com/office/word/2018/wordml/cex" xmlns:w16cid="http://schemas.microsoft.com/office/word/2016/wordml/cid" xmlns:w16="http://schemas.microsoft.com/office/word/2018/wordml" xmlns:w16sdtdh="http://schemas.microsoft.com/office/word/2020/wordml/sdtdatahash" xmlns:w16se="http://schemas.microsoft.com/office/word/2015/wordml/symex" xmlns:wpg="http://schemas.microsoft.com/office/word/2010/wordprocessingGroup" xmlns:wpi="http://schemas.microsoft.com/office/word/2010/wordprocessingInk" xmlns:wne="http://schemas.microsoft.com/office/word/2006/wordml" xmlns:wps="http://schemas.microsoft.com/office/word/2010/wordprocessingShape" mc:Ignorable="w14 w15 w16se w16cid w16 w16cex w16sdtdh wp14">
+<w:document xmlns:wpc="http://schemas.microsoft.com/office/word/2010/wordprocessingCanvas" xmlns:cx="http://schemas.microsoft.com/office/drawing/2014/chartex" xmlns:cx1="http://schemas.microsoft.com/office/drawing/2015/9/8/chartex" xmlns:cx2="http://schemas.microsoft.com/office/drawing/2015/10/21/chartex" xmlns:cx3="http://schemas.microsoft.com/office/drawing/2016/5/9/chartex" xmlns:cx4="http://schemas.microsoft.com/office/drawing/2016/5/10/chartex" xmlns:cx5="http://schemas.microsoft.com/office/drawing/2016/5/11/chartex" xmlns:cx6="http://schemas.microsoft.com/office/drawing/2016/5/12/chartex" xmlns:cx7="http://schemas.microsoft.com/office/drawing/2016/5/13/chartex" xmlns:cx8="http://schemas.microsoft.com/office/drawing/2016/5/14/chartex" xmlns:mc="http://schemas.openxmlformats.org/markup-compatibility/2006" xmlns:aink="http://schemas.microsoft.com/office/drawing/2016/ink" xmlns:am3d="http://schemas.microsoft.com/office/drawing/2017/model3d" xmlns:o="urn:schemas-microsoft-com:office:office" xmlns:oel="http://schemas.microsoft.com/office/2019/extlst" xmlns:r="http://schemas.openxmlformats.org/officeDocument/2006/relationships" xmlns:m="http://schemas.openxmlformats.org/officeDocument/2006/math" xmlns:v="urn:schemas-microsoft-com:vml" xmlns:wp14="http://schemas.microsoft.com/office/word/2010/wordprocessingDrawing" xmlns:wp="http://schemas.openxmlformats.org/drawingml/2006/wordprocessingDrawing" xmlns:w10="urn:schemas-microsoft-com:office:word" xmlns:w="http://schemas.openxmlformats.org/wordprocessingml/2006/main" xmlns:w14="http://schemas.microsoft.com/office/word/2010/wordml" xmlns:w15="http://schemas.microsoft.com/office/word/2012/wordml" xmlns:w16cex="http://schemas.microsoft.com/office/word/2018/wordml/cex" xmlns:w16cid="http://schemas.microsoft.com/office/word/2016/wordml/cid" xmlns:w16="http://schemas.microsoft.com/office/word/2018/wordml" xmlns:w16du="http://schemas.microsoft.com/office/word/2023/wordml/word16du" xmlns:w16sdtdh="http://schemas.microsoft.com/office/word/2020/wordml/sdtdatahash" xmlns:w16sdtfl="http://schemas.microsoft.com/office/word/2024/wordml/sdtformatlock" xmlns:w16se="http://schemas.microsoft.com/office/word/2015/wordml/symex" xmlns:wpg="http://schemas.microsoft.com/office/word/2010/wordprocessingGroup" xmlns:wpi="http://schemas.microsoft.com/office/word/2010/wordprocessingInk" xmlns:wne="http://schemas.microsoft.com/office/word/2006/wordml" xmlns:wps="http://schemas.microsoft.com/office/word/2010/wordprocessingShape" mc:Ignorable="w14 w15 w16se w16cid w16 w16cex w16sdtdh w16sdtfl w16du wp14">
   <w:body>
     <w:p>
       <w:pPr>
@@ -127,21 +127,106 @@
           <w:sz w:val="21"/>
           <w:szCs w:val="21"/>
         </w:rPr>
-        <w:t>As a dedicated computer science student and private tutor, I bring a proven track record of success to the table. My recent accomplishments include winning the 2023 Social Statistics Hackathon, achieving an impressive 8</w:t>
+        <w:t xml:space="preserve">As a dedicated computer science student and private tutor, I bring a proven track record of success to the table. My recent accomplishments include winning the 2023 Social Statistics Hackathon, achieving an impressive </w:t>
       </w:r>
       <w:r>
         <w:rPr>
           <w:sz w:val="21"/>
           <w:szCs w:val="21"/>
         </w:rPr>
-        <w:t>5</w:t>
+        <w:t>92</w:t>
       </w:r>
       <w:r>
         <w:rPr>
           <w:sz w:val="21"/>
           <w:szCs w:val="21"/>
         </w:rPr>
-        <w:t>% in my computer architecture module, and setting a record for the fastest intern code going live at the Information Services Group at the University of Edinburgh.</w:t>
+        <w:t>%</w:t>
+      </w:r>
+      <w:r>
+        <w:rPr>
+          <w:sz w:val="21"/>
+          <w:szCs w:val="21"/>
+        </w:rPr>
+        <w:t xml:space="preserve"> second year grade average</w:t>
+      </w:r>
+      <w:r>
+        <w:rPr>
+          <w:sz w:val="21"/>
+          <w:szCs w:val="21"/>
+        </w:rPr>
+        <w:t>, setting a record for the fastest intern code going live at the Information Services Group at the University of Edinburgh.</w:t>
+      </w:r>
+      <w:r>
+        <w:rPr>
+          <w:sz w:val="21"/>
+          <w:szCs w:val="21"/>
+        </w:rPr>
+        <w:t xml:space="preserve"> Along with contributions to </w:t>
+      </w:r>
+      <w:proofErr w:type="gramStart"/>
+      <w:r>
+        <w:rPr>
+          <w:sz w:val="21"/>
+          <w:szCs w:val="21"/>
+        </w:rPr>
+        <w:t>open source</w:t>
+      </w:r>
+      <w:proofErr w:type="gramEnd"/>
+      <w:r>
+        <w:rPr>
+          <w:sz w:val="21"/>
+          <w:szCs w:val="21"/>
+        </w:rPr>
+        <w:t xml:space="preserve"> Arm optimized routines, </w:t>
+      </w:r>
+      <w:proofErr w:type="spellStart"/>
+      <w:r>
+        <w:rPr>
+          <w:sz w:val="21"/>
+          <w:szCs w:val="21"/>
+        </w:rPr>
+        <w:t>GlibC</w:t>
+      </w:r>
+      <w:proofErr w:type="spellEnd"/>
+      <w:r>
+        <w:rPr>
+          <w:sz w:val="21"/>
+          <w:szCs w:val="21"/>
+        </w:rPr>
+        <w:t xml:space="preserve"> and </w:t>
+      </w:r>
+      <w:proofErr w:type="spellStart"/>
+      <w:r>
+        <w:rPr>
+          <w:sz w:val="21"/>
+          <w:szCs w:val="21"/>
+        </w:rPr>
+        <w:t>KleidiCV</w:t>
+      </w:r>
+      <w:proofErr w:type="spellEnd"/>
+      <w:r>
+        <w:rPr>
+          <w:sz w:val="21"/>
+          <w:szCs w:val="21"/>
+        </w:rPr>
+        <w:t xml:space="preserve"> as </w:t>
+      </w:r>
+      <w:proofErr w:type="gramStart"/>
+      <w:r>
+        <w:rPr>
+          <w:sz w:val="21"/>
+          <w:szCs w:val="21"/>
+        </w:rPr>
+        <w:t>well</w:t>
+      </w:r>
+      <w:proofErr w:type="gramEnd"/>
+      <w:r>
+        <w:rPr>
+          <w:sz w:val="21"/>
+          <w:szCs w:val="21"/>
+        </w:rPr>
+        <w:t xml:space="preserve"> closed source work on Arm performance libraries. </w:t>
       </w:r>
     </w:p>
     <w:p>
@@ -248,7 +333,7 @@
           <w:sz w:val="20"/>
           <w:szCs w:val="20"/>
         </w:rPr>
-        <w:t>Grade Average</w:t>
+        <w:t xml:space="preserve">Grade Average at present </w:t>
       </w:r>
       <w:r>
         <w:rPr>
@@ -258,9 +343,19 @@
           <w:sz w:val="20"/>
           <w:szCs w:val="20"/>
         </w:rPr>
-        <w:t xml:space="preserve"> at present</w:t>
-      </w:r>
-      <w:r>
+        <w:t>92%</w:t>
+      </w:r>
+      <w:r>
+        <w:rPr>
+          <w:b/>
+          <w:sz w:val="20"/>
+          <w:szCs w:val="20"/>
+        </w:rPr>
+        <w:t xml:space="preserve">                                                                                                        Sept 2020-June 2025</w:t>
+      </w:r>
+    </w:p>
+    <w:p>
+      <w:pPr>
         <w:rPr>
           <w:bCs/>
           <w:i/>
@@ -268,8 +363,7 @@
           <w:sz w:val="20"/>
           <w:szCs w:val="20"/>
         </w:rPr>
-        <w:t xml:space="preserve"> 1</w:t>
-      </w:r>
+      </w:pPr>
       <w:r>
         <w:rPr>
           <w:bCs/>
@@ -278,15 +372,32 @@
           <w:sz w:val="20"/>
           <w:szCs w:val="20"/>
         </w:rPr>
-        <w:t>st</w:t>
-      </w:r>
-      <w:r>
-        <w:rPr>
-          <w:b/>
-          <w:sz w:val="20"/>
-          <w:szCs w:val="20"/>
-        </w:rPr>
-        <w:t xml:space="preserve">                                                                                                         Sept 2020-June 2025</w:t>
+        <w:t>Year 2</w:t>
+      </w:r>
+    </w:p>
+    <w:p>
+      <w:pPr>
+        <w:rPr>
+          <w:bCs/>
+          <w:sz w:val="20"/>
+          <w:szCs w:val="20"/>
+        </w:rPr>
+      </w:pPr>
+      <w:r>
+        <w:rPr>
+          <w:bCs/>
+          <w:sz w:val="20"/>
+          <w:szCs w:val="20"/>
+        </w:rPr>
+        <w:t>Algorithms and data structures, Networks, Industry and community engagement, Ethical Hacking, Operating systems, Software development</w:t>
+      </w:r>
+      <w:r>
+        <w:rPr>
+          <w:bCs/>
+          <w:sz w:val="20"/>
+          <w:szCs w:val="20"/>
+        </w:rPr>
+        <w:t xml:space="preserve">. </w:t>
       </w:r>
     </w:p>
     <w:p>
@@ -307,7 +418,7 @@
           <w:sz w:val="20"/>
           <w:szCs w:val="20"/>
         </w:rPr>
-        <w:t xml:space="preserve">Modules to be completed </w:t>
+        <w:t xml:space="preserve">Years 1 and 2 at </w:t>
       </w:r>
       <w:r>
         <w:rPr>
@@ -317,7 +428,7 @@
           <w:sz w:val="20"/>
           <w:szCs w:val="20"/>
         </w:rPr>
-        <w:t>this(penultimate</w:t>
+        <w:t xml:space="preserve">the </w:t>
       </w:r>
       <w:r>
         <w:rPr>
@@ -327,28 +438,9 @@
           <w:sz w:val="20"/>
           <w:szCs w:val="20"/>
         </w:rPr>
-        <w:t>) year:</w:t>
-      </w:r>
-    </w:p>
-    <w:p>
-      <w:pPr>
-        <w:rPr>
-          <w:bCs/>
-          <w:sz w:val="20"/>
-          <w:szCs w:val="20"/>
-        </w:rPr>
-      </w:pPr>
-      <w:r>
-        <w:rPr>
-          <w:bCs/>
-          <w:sz w:val="20"/>
-          <w:szCs w:val="20"/>
-        </w:rPr>
-        <w:t>Algorithms and data structures, Networks, Industry and community engagement, Ethical Hacking, Operating systems, Software development,</w:t>
-      </w:r>
-    </w:p>
-    <w:p>
-      <w:pPr>
+        <w:t>University of Edinburg</w:t>
+      </w:r>
+      <w:r>
         <w:rPr>
           <w:bCs/>
           <w:i/>
@@ -356,7 +448,8 @@
           <w:sz w:val="20"/>
           <w:szCs w:val="20"/>
         </w:rPr>
-      </w:pPr>
+        <w:t>h</w:t>
+      </w:r>
       <w:r>
         <w:rPr>
           <w:bCs/>
@@ -365,9 +458,11 @@
           <w:sz w:val="20"/>
           <w:szCs w:val="20"/>
         </w:rPr>
-        <w:t xml:space="preserve">Years 1 and 2 at </w:t>
-      </w:r>
-      <w:r>
+        <w:t xml:space="preserve"> </w:t>
+      </w:r>
+    </w:p>
+    <w:p>
+      <w:pPr>
         <w:rPr>
           <w:bCs/>
           <w:i/>
@@ -375,23 +470,114 @@
           <w:sz w:val="20"/>
           <w:szCs w:val="20"/>
         </w:rPr>
-        <w:t xml:space="preserve">the </w:t>
-      </w:r>
-      <w:r>
-        <w:rPr>
-          <w:bCs/>
-          <w:i/>
-          <w:iCs/>
-          <w:sz w:val="20"/>
-          <w:szCs w:val="20"/>
-        </w:rPr>
-        <w:t>University of Edinburg</w:t>
-      </w:r>
-      <w:r>
-        <w:rPr>
-          <w:bCs/>
-          <w:i/>
-          <w:iCs/>
+      </w:pPr>
+      <w:r>
+        <w:rPr>
+          <w:bCs/>
+          <w:sz w:val="20"/>
+          <w:szCs w:val="20"/>
+        </w:rPr>
+        <w:t xml:space="preserve">Modules </w:t>
+      </w:r>
+      <w:r>
+        <w:rPr>
+          <w:bCs/>
+          <w:sz w:val="20"/>
+          <w:szCs w:val="20"/>
+        </w:rPr>
+        <w:t>in object-oriented programming (Java)</w:t>
+      </w:r>
+      <w:r>
+        <w:rPr>
+          <w:bCs/>
+          <w:sz w:val="20"/>
+          <w:szCs w:val="20"/>
+        </w:rPr>
+        <w:t>, F</w:t>
+      </w:r>
+      <w:r>
+        <w:rPr>
+          <w:bCs/>
+          <w:sz w:val="20"/>
+          <w:szCs w:val="20"/>
+        </w:rPr>
+        <w:t xml:space="preserve">unctional programming (Haskell), </w:t>
+      </w:r>
+      <w:r>
+        <w:rPr>
+          <w:bCs/>
+          <w:sz w:val="20"/>
+          <w:szCs w:val="20"/>
+        </w:rPr>
+        <w:t>M</w:t>
+      </w:r>
+      <w:r>
+        <w:rPr>
+          <w:bCs/>
+          <w:sz w:val="20"/>
+          <w:szCs w:val="20"/>
+        </w:rPr>
+        <w:t>athematics</w:t>
+      </w:r>
+      <w:r>
+        <w:rPr>
+          <w:bCs/>
+          <w:sz w:val="20"/>
+          <w:szCs w:val="20"/>
+        </w:rPr>
+        <w:t xml:space="preserve">, </w:t>
+      </w:r>
+      <w:r>
+        <w:rPr>
+          <w:bCs/>
+          <w:sz w:val="20"/>
+          <w:szCs w:val="20"/>
+        </w:rPr>
+        <w:t>D</w:t>
+      </w:r>
+      <w:r>
+        <w:rPr>
+          <w:bCs/>
+          <w:sz w:val="20"/>
+          <w:szCs w:val="20"/>
+        </w:rPr>
+        <w:t>ata Science (</w:t>
+      </w:r>
+      <w:r>
+        <w:rPr>
+          <w:bCs/>
+          <w:sz w:val="20"/>
+          <w:szCs w:val="20"/>
+        </w:rPr>
+        <w:t>P</w:t>
+      </w:r>
+      <w:r>
+        <w:rPr>
+          <w:bCs/>
+          <w:sz w:val="20"/>
+          <w:szCs w:val="20"/>
+        </w:rPr>
+        <w:t>andas/</w:t>
+      </w:r>
+      <w:r>
+        <w:rPr>
+          <w:bCs/>
+          <w:sz w:val="20"/>
+          <w:szCs w:val="20"/>
+        </w:rPr>
+        <w:t>Seaborn/P</w:t>
+      </w:r>
+      <w:r>
+        <w:rPr>
+          <w:bCs/>
+          <w:sz w:val="20"/>
+          <w:szCs w:val="20"/>
+        </w:rPr>
+        <w:t>yt</w:t>
+      </w:r>
+      <w:r>
+        <w:rPr>
+          <w:bCs/>
           <w:sz w:val="20"/>
           <w:szCs w:val="20"/>
         </w:rPr>
@@ -400,223 +586,167 @@
       <w:r>
         <w:rPr>
           <w:bCs/>
-          <w:i/>
-          <w:iCs/>
+          <w:sz w:val="20"/>
+          <w:szCs w:val="20"/>
+        </w:rPr>
+        <w:t xml:space="preserve">on), </w:t>
+      </w:r>
+      <w:r>
+        <w:rPr>
+          <w:bCs/>
+          <w:sz w:val="20"/>
+          <w:szCs w:val="20"/>
+        </w:rPr>
+        <w:t xml:space="preserve">Machine </w:t>
+      </w:r>
+      <w:r>
+        <w:rPr>
+          <w:bCs/>
+          <w:sz w:val="20"/>
+          <w:szCs w:val="20"/>
+        </w:rPr>
+        <w:t>Learning (</w:t>
+      </w:r>
+      <w:r>
+        <w:rPr>
+          <w:bCs/>
+          <w:sz w:val="20"/>
+          <w:szCs w:val="20"/>
+        </w:rPr>
+        <w:t>PDDL</w:t>
+      </w:r>
+      <w:r>
+        <w:rPr>
+          <w:bCs/>
+          <w:sz w:val="20"/>
+          <w:szCs w:val="20"/>
+        </w:rPr>
+        <w:t>), Algorithms and data structures (</w:t>
+      </w:r>
+      <w:r>
+        <w:rPr>
+          <w:bCs/>
+          <w:sz w:val="20"/>
+          <w:szCs w:val="20"/>
+        </w:rPr>
+        <w:t>Python</w:t>
+      </w:r>
+      <w:r>
+        <w:rPr>
+          <w:bCs/>
+          <w:sz w:val="20"/>
+          <w:szCs w:val="20"/>
+        </w:rPr>
+        <w:t xml:space="preserve">), Computer </w:t>
+      </w:r>
+      <w:proofErr w:type="gramStart"/>
+      <w:r>
+        <w:rPr>
+          <w:bCs/>
+          <w:sz w:val="20"/>
+          <w:szCs w:val="20"/>
+        </w:rPr>
+        <w:t>Systems</w:t>
+      </w:r>
+      <w:r>
+        <w:rPr>
+          <w:bCs/>
+          <w:sz w:val="20"/>
+          <w:szCs w:val="20"/>
+        </w:rPr>
+        <w:t>(</w:t>
+      </w:r>
+      <w:proofErr w:type="gramEnd"/>
+      <w:r>
+        <w:rPr>
+          <w:bCs/>
+          <w:sz w:val="20"/>
+          <w:szCs w:val="20"/>
+        </w:rPr>
+        <w:t>85%)</w:t>
+      </w:r>
+      <w:r>
+        <w:rPr>
+          <w:bCs/>
+          <w:sz w:val="20"/>
+          <w:szCs w:val="20"/>
+        </w:rPr>
+        <w:t xml:space="preserve"> (</w:t>
+      </w:r>
+      <w:r>
+        <w:rPr>
+          <w:bCs/>
+          <w:sz w:val="20"/>
+          <w:szCs w:val="20"/>
+        </w:rPr>
+        <w:t>C,</w:t>
+      </w:r>
+      <w:r>
+        <w:rPr>
+          <w:bCs/>
           <w:sz w:val="20"/>
           <w:szCs w:val="20"/>
         </w:rPr>
         <w:t xml:space="preserve"> </w:t>
       </w:r>
-    </w:p>
-    <w:p>
-      <w:pPr>
-        <w:rPr>
-          <w:bCs/>
-          <w:i/>
-          <w:iCs/>
-          <w:sz w:val="20"/>
-          <w:szCs w:val="20"/>
-        </w:rPr>
-      </w:pPr>
-      <w:r>
-        <w:rPr>
-          <w:bCs/>
-          <w:sz w:val="20"/>
-          <w:szCs w:val="20"/>
-        </w:rPr>
-        <w:t xml:space="preserve">Modules </w:t>
-      </w:r>
-      <w:r>
-        <w:rPr>
-          <w:bCs/>
-          <w:sz w:val="20"/>
-          <w:szCs w:val="20"/>
-        </w:rPr>
-        <w:t>in object-oriented programming (Java)</w:t>
-      </w:r>
-      <w:r>
-        <w:rPr>
-          <w:bCs/>
-          <w:sz w:val="20"/>
-          <w:szCs w:val="20"/>
-        </w:rPr>
-        <w:t>, F</w:t>
-      </w:r>
-      <w:r>
-        <w:rPr>
-          <w:bCs/>
-          <w:sz w:val="20"/>
-          <w:szCs w:val="20"/>
-        </w:rPr>
-        <w:t xml:space="preserve">unctional programming (Haskell), </w:t>
-      </w:r>
-      <w:r>
-        <w:rPr>
-          <w:bCs/>
-          <w:sz w:val="20"/>
-          <w:szCs w:val="20"/>
-        </w:rPr>
-        <w:t>M</w:t>
-      </w:r>
-      <w:r>
-        <w:rPr>
-          <w:bCs/>
-          <w:sz w:val="20"/>
-          <w:szCs w:val="20"/>
-        </w:rPr>
-        <w:t>athematics</w:t>
-      </w:r>
-      <w:r>
-        <w:rPr>
-          <w:bCs/>
-          <w:sz w:val="20"/>
-          <w:szCs w:val="20"/>
-        </w:rPr>
-        <w:t xml:space="preserve">, </w:t>
-      </w:r>
-      <w:r>
-        <w:rPr>
-          <w:bCs/>
-          <w:sz w:val="20"/>
-          <w:szCs w:val="20"/>
-        </w:rPr>
-        <w:t>D</w:t>
-      </w:r>
-      <w:r>
-        <w:rPr>
-          <w:bCs/>
-          <w:sz w:val="20"/>
-          <w:szCs w:val="20"/>
-        </w:rPr>
-        <w:t>ata Science (</w:t>
-      </w:r>
-      <w:r>
-        <w:rPr>
-          <w:bCs/>
-          <w:sz w:val="20"/>
-          <w:szCs w:val="20"/>
-        </w:rPr>
-        <w:t>P</w:t>
-      </w:r>
-      <w:r>
-        <w:rPr>
-          <w:bCs/>
-          <w:sz w:val="20"/>
-          <w:szCs w:val="20"/>
-        </w:rPr>
-        <w:t>andas/</w:t>
-      </w:r>
-      <w:r>
-        <w:rPr>
-          <w:bCs/>
-          <w:sz w:val="20"/>
-          <w:szCs w:val="20"/>
-        </w:rPr>
-        <w:t>Seaborn/P</w:t>
-      </w:r>
-      <w:r>
-        <w:rPr>
-          <w:bCs/>
-          <w:sz w:val="20"/>
-          <w:szCs w:val="20"/>
-        </w:rPr>
-        <w:t>yt</w:t>
-      </w:r>
-      <w:r>
-        <w:rPr>
-          <w:bCs/>
-          <w:sz w:val="20"/>
-          <w:szCs w:val="20"/>
-        </w:rPr>
-        <w:t>h</w:t>
-      </w:r>
-      <w:r>
-        <w:rPr>
-          <w:bCs/>
-          <w:sz w:val="20"/>
-          <w:szCs w:val="20"/>
-        </w:rPr>
-        <w:t xml:space="preserve">on), </w:t>
-      </w:r>
-      <w:r>
-        <w:rPr>
-          <w:bCs/>
-          <w:sz w:val="20"/>
-          <w:szCs w:val="20"/>
-        </w:rPr>
-        <w:t xml:space="preserve">Machine </w:t>
-      </w:r>
-      <w:r>
-        <w:rPr>
-          <w:bCs/>
-          <w:sz w:val="20"/>
-          <w:szCs w:val="20"/>
-        </w:rPr>
-        <w:t>Learning (</w:t>
-      </w:r>
-      <w:r>
-        <w:rPr>
-          <w:bCs/>
-          <w:sz w:val="20"/>
-          <w:szCs w:val="20"/>
-        </w:rPr>
-        <w:t>PDDL</w:t>
-      </w:r>
-      <w:r>
-        <w:rPr>
-          <w:bCs/>
-          <w:sz w:val="20"/>
-          <w:szCs w:val="20"/>
-        </w:rPr>
-        <w:t>), Algorithms and data structures (</w:t>
-      </w:r>
-      <w:r>
-        <w:rPr>
-          <w:bCs/>
-          <w:sz w:val="20"/>
-          <w:szCs w:val="20"/>
-        </w:rPr>
-        <w:t>Python</w:t>
-      </w:r>
-      <w:r>
-        <w:rPr>
-          <w:bCs/>
-          <w:sz w:val="20"/>
-          <w:szCs w:val="20"/>
-        </w:rPr>
-        <w:t xml:space="preserve">), Computer </w:t>
-      </w:r>
-      <w:r>
-        <w:rPr>
-          <w:bCs/>
-          <w:sz w:val="20"/>
-          <w:szCs w:val="20"/>
-        </w:rPr>
-        <w:t>Systems</w:t>
-      </w:r>
-      <w:r>
-        <w:rPr>
-          <w:bCs/>
-          <w:sz w:val="20"/>
-          <w:szCs w:val="20"/>
-        </w:rPr>
-        <w:t>(85%)</w:t>
-      </w:r>
-      <w:r>
-        <w:rPr>
-          <w:bCs/>
-          <w:sz w:val="20"/>
-          <w:szCs w:val="20"/>
-        </w:rPr>
-        <w:t xml:space="preserve"> (</w:t>
-      </w:r>
-      <w:r>
-        <w:rPr>
-          <w:bCs/>
-          <w:sz w:val="20"/>
-          <w:szCs w:val="20"/>
-        </w:rPr>
-        <w:t>C,</w:t>
+      <w:r>
+        <w:rPr>
+          <w:bCs/>
+          <w:sz w:val="20"/>
+          <w:szCs w:val="20"/>
+        </w:rPr>
+        <w:t>MIPS)</w:t>
+      </w:r>
+      <w:r>
+        <w:rPr>
+          <w:bCs/>
+          <w:sz w:val="20"/>
+          <w:szCs w:val="20"/>
+        </w:rPr>
+        <w:t xml:space="preserve"> and Software Engineering (Java)</w:t>
+      </w:r>
+    </w:p>
+    <w:p>
+      <w:pPr>
+        <w:rPr>
+          <w:bCs/>
+          <w:sz w:val="20"/>
+          <w:szCs w:val="20"/>
+        </w:rPr>
+      </w:pPr>
+      <w:r>
+        <w:rPr>
+          <w:bCs/>
+          <w:sz w:val="20"/>
+          <w:szCs w:val="20"/>
+        </w:rPr>
+        <w:t xml:space="preserve">Outside modules: Introduction to Gender in the Contemporary World, Queer </w:t>
+      </w:r>
+      <w:proofErr w:type="gramStart"/>
+      <w:r>
+        <w:rPr>
+          <w:bCs/>
+          <w:sz w:val="20"/>
+          <w:szCs w:val="20"/>
+        </w:rPr>
+        <w:t>Studies</w:t>
+      </w:r>
+      <w:r>
+        <w:rPr>
+          <w:bCs/>
+          <w:sz w:val="20"/>
+          <w:szCs w:val="20"/>
+        </w:rPr>
+        <w:t>(</w:t>
+      </w:r>
+      <w:proofErr w:type="gramEnd"/>
+      <w:r>
+        <w:rPr>
+          <w:bCs/>
+          <w:sz w:val="20"/>
+          <w:szCs w:val="20"/>
+        </w:rPr>
+        <w:t>82%)</w:t>
       </w:r>
       <w:r>
         <w:rPr>
@@ -626,64 +756,16 @@
         </w:rPr>
         <w:t xml:space="preserve"> </w:t>
       </w:r>
-      <w:r>
-        <w:rPr>
-          <w:bCs/>
-          <w:sz w:val="20"/>
-          <w:szCs w:val="20"/>
-        </w:rPr>
-        <w:t>MIPS)</w:t>
-      </w:r>
-      <w:r>
-        <w:rPr>
-          <w:bCs/>
-          <w:sz w:val="20"/>
-          <w:szCs w:val="20"/>
-        </w:rPr>
-        <w:t xml:space="preserve"> and Software Engineering (Java)</w:t>
-      </w:r>
-    </w:p>
-    <w:p>
-      <w:pPr>
-        <w:rPr>
-          <w:bCs/>
-          <w:sz w:val="20"/>
-          <w:szCs w:val="20"/>
-        </w:rPr>
-      </w:pPr>
-      <w:r>
-        <w:rPr>
-          <w:bCs/>
-          <w:sz w:val="20"/>
-          <w:szCs w:val="20"/>
-        </w:rPr>
-        <w:t>Outside modules: Introduction to Gender in the Contemporary World, Queer Studies</w:t>
-      </w:r>
-      <w:r>
-        <w:rPr>
-          <w:bCs/>
-          <w:sz w:val="20"/>
-          <w:szCs w:val="20"/>
-        </w:rPr>
-        <w:t>(82%)</w:t>
-      </w:r>
-      <w:r>
-        <w:rPr>
-          <w:bCs/>
-          <w:sz w:val="20"/>
-          <w:szCs w:val="20"/>
-        </w:rPr>
-        <w:t xml:space="preserve"> </w:t>
-      </w:r>
-    </w:p>
-    <w:p>
-      <w:pPr>
-        <w:rPr>
-          <w:b/>
-          <w:sz w:val="20"/>
-          <w:szCs w:val="20"/>
-        </w:rPr>
-      </w:pPr>
+    </w:p>
+    <w:p>
+      <w:pPr>
+        <w:rPr>
+          <w:b/>
+          <w:sz w:val="20"/>
+          <w:szCs w:val="20"/>
+        </w:rPr>
+      </w:pPr>
+      <w:proofErr w:type="spellStart"/>
       <w:r>
         <w:rPr>
           <w:b/>
@@ -692,7 +774,18 @@
           <w:szCs w:val="20"/>
           <w:lang w:val="en-US"/>
         </w:rPr>
-        <w:t xml:space="preserve">Varndean College </w:t>
+        <w:t>Varndean</w:t>
+      </w:r>
+      <w:proofErr w:type="spellEnd"/>
+      <w:r>
+        <w:rPr>
+          <w:b/>
+          <w:bCs/>
+          <w:sz w:val="20"/>
+          <w:szCs w:val="20"/>
+          <w:lang w:val="en-US"/>
+        </w:rPr>
+        <w:t xml:space="preserve"> College </w:t>
       </w:r>
       <w:r>
         <w:rPr>
@@ -839,7 +932,25 @@
           <w:sz w:val="20"/>
           <w:szCs w:val="20"/>
         </w:rPr>
-        <w:t xml:space="preserve">AAA* in Maths, Computer Science, and Photography. </w:t>
+        <w:t xml:space="preserve">AAA* in </w:t>
+      </w:r>
+      <w:proofErr w:type="spellStart"/>
+      <w:r>
+        <w:rPr>
+          <w:bCs/>
+          <w:sz w:val="20"/>
+          <w:szCs w:val="20"/>
+        </w:rPr>
+        <w:t>Maths</w:t>
+      </w:r>
+      <w:proofErr w:type="spellEnd"/>
+      <w:r>
+        <w:rPr>
+          <w:bCs/>
+          <w:sz w:val="20"/>
+          <w:szCs w:val="20"/>
+        </w:rPr>
+        <w:t xml:space="preserve">, Computer Science, and Photography. </w:t>
       </w:r>
     </w:p>
     <w:p>
@@ -929,15 +1040,43 @@
           <w:sz w:val="20"/>
           <w:szCs w:val="20"/>
         </w:rPr>
-        <w:t xml:space="preserve"> including A* in Maths, </w:t>
-      </w:r>
-      <w:r>
-        <w:rPr>
-          <w:bCs/>
-          <w:sz w:val="20"/>
-          <w:szCs w:val="20"/>
-        </w:rPr>
-        <w:t xml:space="preserve">A in Computer Science, B in English. </w:t>
+        <w:t xml:space="preserve"> including A* in </w:t>
+      </w:r>
+      <w:proofErr w:type="spellStart"/>
+      <w:r>
+        <w:rPr>
+          <w:bCs/>
+          <w:sz w:val="20"/>
+          <w:szCs w:val="20"/>
+        </w:rPr>
+        <w:t>Maths</w:t>
+      </w:r>
+      <w:proofErr w:type="spellEnd"/>
+      <w:r>
+        <w:rPr>
+          <w:bCs/>
+          <w:sz w:val="20"/>
+          <w:szCs w:val="20"/>
+        </w:rPr>
+        <w:t xml:space="preserve">, </w:t>
+      </w:r>
+      <w:proofErr w:type="gramStart"/>
+      <w:r>
+        <w:rPr>
+          <w:bCs/>
+          <w:sz w:val="20"/>
+          <w:szCs w:val="20"/>
+        </w:rPr>
+        <w:t>A</w:t>
+      </w:r>
+      <w:proofErr w:type="gramEnd"/>
+      <w:r>
+        <w:rPr>
+          <w:bCs/>
+          <w:sz w:val="20"/>
+          <w:szCs w:val="20"/>
+        </w:rPr>
+        <w:t xml:space="preserve"> in Computer Science, B in English. </w:t>
       </w:r>
       <w:r>
         <w:rPr>
@@ -962,15 +1101,87 @@
           <w:sz w:val="20"/>
           <w:szCs w:val="20"/>
         </w:rPr>
-        <w:t xml:space="preserve">Free Standing Maths Qualifications:  </w:t>
-      </w:r>
-      <w:r>
-        <w:rPr>
-          <w:bCs/>
-          <w:sz w:val="20"/>
-          <w:szCs w:val="20"/>
-        </w:rPr>
-        <w:t xml:space="preserve">A in Further Maths, B in Advanced Additional Maths. </w:t>
+        <w:t xml:space="preserve">Free Standing </w:t>
+      </w:r>
+      <w:proofErr w:type="spellStart"/>
+      <w:r>
+        <w:rPr>
+          <w:b/>
+          <w:sz w:val="20"/>
+          <w:szCs w:val="20"/>
+        </w:rPr>
+        <w:t>Maths</w:t>
+      </w:r>
+      <w:proofErr w:type="spellEnd"/>
+      <w:r>
+        <w:rPr>
+          <w:b/>
+          <w:sz w:val="20"/>
+          <w:szCs w:val="20"/>
+        </w:rPr>
+        <w:t xml:space="preserve"> Qualifications</w:t>
+      </w:r>
+      <w:proofErr w:type="gramStart"/>
+      <w:r>
+        <w:rPr>
+          <w:b/>
+          <w:sz w:val="20"/>
+          <w:szCs w:val="20"/>
+        </w:rPr>
+        <w:t xml:space="preserve">:  </w:t>
+      </w:r>
+      <w:r>
+        <w:rPr>
+          <w:bCs/>
+          <w:sz w:val="20"/>
+          <w:szCs w:val="20"/>
+        </w:rPr>
+        <w:t>A</w:t>
+      </w:r>
+      <w:proofErr w:type="gramEnd"/>
+      <w:r>
+        <w:rPr>
+          <w:bCs/>
+          <w:sz w:val="20"/>
+          <w:szCs w:val="20"/>
+        </w:rPr>
+        <w:t xml:space="preserve"> in Further </w:t>
+      </w:r>
+      <w:proofErr w:type="spellStart"/>
+      <w:r>
+        <w:rPr>
+          <w:bCs/>
+          <w:sz w:val="20"/>
+          <w:szCs w:val="20"/>
+        </w:rPr>
+        <w:t>Maths</w:t>
+      </w:r>
+      <w:proofErr w:type="spellEnd"/>
+      <w:r>
+        <w:rPr>
+          <w:bCs/>
+          <w:sz w:val="20"/>
+          <w:szCs w:val="20"/>
+        </w:rPr>
+        <w:t xml:space="preserve">, B in Advanced Additional </w:t>
+      </w:r>
+      <w:proofErr w:type="spellStart"/>
+      <w:r>
+        <w:rPr>
+          <w:bCs/>
+          <w:sz w:val="20"/>
+          <w:szCs w:val="20"/>
+        </w:rPr>
+        <w:t>Maths</w:t>
+      </w:r>
+      <w:proofErr w:type="spellEnd"/>
+      <w:r>
+        <w:rPr>
+          <w:bCs/>
+          <w:sz w:val="20"/>
+          <w:szCs w:val="20"/>
+        </w:rPr>
+        <w:t xml:space="preserve">. </w:t>
       </w:r>
     </w:p>
     <w:p>
@@ -1036,7 +1247,7 @@
           <w:sz w:val="20"/>
           <w:szCs w:val="20"/>
         </w:rPr>
-        <w:t>Format Coffee Brighton</w:t>
+        <w:t xml:space="preserve">ARM </w:t>
       </w:r>
       <w:r>
         <w:rPr>
@@ -1109,32 +1320,87 @@
           <w:szCs w:val="20"/>
         </w:rPr>
         <w:tab/>
-        <w:t xml:space="preserve">Aug 2022 – </w:t>
-      </w:r>
-      <w:r>
-        <w:rPr>
-          <w:b/>
-          <w:sz w:val="20"/>
-          <w:szCs w:val="20"/>
-        </w:rPr>
-        <w:t>Sept 2023</w:t>
-      </w:r>
-    </w:p>
-    <w:p>
-      <w:pPr>
-        <w:rPr>
-          <w:b/>
-          <w:sz w:val="20"/>
-          <w:szCs w:val="20"/>
-        </w:rPr>
-      </w:pPr>
-      <w:r>
-        <w:rPr>
-          <w:b/>
-          <w:sz w:val="20"/>
-          <w:szCs w:val="20"/>
-        </w:rPr>
-        <w:t>Manager</w:t>
+      </w:r>
+      <w:r>
+        <w:rPr>
+          <w:b/>
+          <w:sz w:val="20"/>
+          <w:szCs w:val="20"/>
+        </w:rPr>
+        <w:tab/>
+      </w:r>
+      <w:r>
+        <w:rPr>
+          <w:b/>
+          <w:sz w:val="20"/>
+          <w:szCs w:val="20"/>
+        </w:rPr>
+        <w:tab/>
+      </w:r>
+      <w:r>
+        <w:rPr>
+          <w:b/>
+          <w:sz w:val="20"/>
+          <w:szCs w:val="20"/>
+        </w:rPr>
+        <w:tab/>
+      </w:r>
+      <w:r>
+        <w:rPr>
+          <w:b/>
+          <w:sz w:val="20"/>
+          <w:szCs w:val="20"/>
+        </w:rPr>
+        <w:t>July</w:t>
+      </w:r>
+      <w:r>
+        <w:rPr>
+          <w:b/>
+          <w:sz w:val="20"/>
+          <w:szCs w:val="20"/>
+        </w:rPr>
+        <w:t xml:space="preserve"> 202</w:t>
+      </w:r>
+      <w:r>
+        <w:rPr>
+          <w:b/>
+          <w:sz w:val="20"/>
+          <w:szCs w:val="20"/>
+        </w:rPr>
+        <w:t>4</w:t>
+      </w:r>
+      <w:r>
+        <w:rPr>
+          <w:b/>
+          <w:sz w:val="20"/>
+          <w:szCs w:val="20"/>
+        </w:rPr>
+        <w:t xml:space="preserve"> – </w:t>
+      </w:r>
+      <w:r>
+        <w:rPr>
+          <w:b/>
+          <w:sz w:val="20"/>
+          <w:szCs w:val="20"/>
+        </w:rPr>
+        <w:t>Present</w:t>
+      </w:r>
+    </w:p>
+    <w:p>
+      <w:pPr>
+        <w:rPr>
+          <w:b/>
+          <w:sz w:val="20"/>
+          <w:szCs w:val="20"/>
+        </w:rPr>
+      </w:pPr>
+      <w:r>
+        <w:rPr>
+          <w:b/>
+          <w:sz w:val="20"/>
+          <w:szCs w:val="20"/>
+        </w:rPr>
+        <w:t>Software engineering Intern</w:t>
       </w:r>
     </w:p>
     <w:p>
@@ -1151,21 +1417,23 @@
           <w:lang w:val="en-US"/>
         </w:rPr>
       </w:pPr>
+      <w:proofErr w:type="gramStart"/>
       <w:r>
         <w:rPr>
           <w:sz w:val="20"/>
           <w:szCs w:val="20"/>
           <w:lang w:val="en-US"/>
         </w:rPr>
-        <w:t>Key Holder</w:t>
-      </w:r>
+        <w:t>Open source</w:t>
+      </w:r>
+      <w:proofErr w:type="gramEnd"/>
       <w:r>
         <w:rPr>
           <w:sz w:val="20"/>
           <w:szCs w:val="20"/>
           <w:lang w:val="en-US"/>
         </w:rPr>
-        <w:t>,</w:t>
+        <w:t xml:space="preserve"> contributions to a range of mathematical libraries.</w:t>
       </w:r>
     </w:p>
     <w:p>
@@ -1188,161 +1456,7 @@
           <w:szCs w:val="20"/>
           <w:lang w:val="en-US"/>
         </w:rPr>
-        <w:t>Ensuring consistent quality of Artisan Coffee</w:t>
-      </w:r>
-      <w:r>
-        <w:rPr>
-          <w:sz w:val="20"/>
-          <w:szCs w:val="20"/>
-          <w:lang w:val="en-US"/>
-        </w:rPr>
-        <w:t>.</w:t>
-      </w:r>
-    </w:p>
-    <w:p>
-      <w:pPr>
-        <w:pStyle w:val="ListParagraph"/>
-        <w:numPr>
-          <w:ilvl w:val="0"/>
-          <w:numId w:val="15"/>
-        </w:numPr>
-        <w:rPr>
-          <w:b/>
-          <w:sz w:val="20"/>
-          <w:szCs w:val="20"/>
-        </w:rPr>
-      </w:pPr>
-      <w:r>
-        <w:rPr>
-          <w:bCs/>
-          <w:sz w:val="20"/>
-          <w:szCs w:val="20"/>
-        </w:rPr>
-        <w:t>Training new staff</w:t>
-      </w:r>
-      <w:r>
-        <w:rPr>
-          <w:bCs/>
-          <w:sz w:val="20"/>
-          <w:szCs w:val="20"/>
-        </w:rPr>
-        <w:t>.</w:t>
-      </w:r>
-    </w:p>
-    <w:p>
-      <w:pPr>
-        <w:rPr>
-          <w:b/>
-          <w:sz w:val="20"/>
-          <w:szCs w:val="20"/>
-        </w:rPr>
-      </w:pPr>
-    </w:p>
-    <w:p>
-      <w:pPr>
-        <w:rPr>
-          <w:b/>
-          <w:sz w:val="20"/>
-          <w:szCs w:val="20"/>
-        </w:rPr>
-      </w:pPr>
-      <w:r>
-        <w:rPr>
-          <w:b/>
-          <w:sz w:val="20"/>
-          <w:szCs w:val="20"/>
-        </w:rPr>
-        <w:t xml:space="preserve">Information Services University </w:t>
-      </w:r>
-      <w:r>
-        <w:rPr>
-          <w:b/>
-          <w:sz w:val="20"/>
-          <w:szCs w:val="20"/>
-        </w:rPr>
-        <w:t>of</w:t>
-      </w:r>
-      <w:r>
-        <w:rPr>
-          <w:b/>
-          <w:sz w:val="20"/>
-          <w:szCs w:val="20"/>
-        </w:rPr>
-        <w:t xml:space="preserve"> Edinburgh</w:t>
-      </w:r>
-      <w:r>
-        <w:rPr>
-          <w:b/>
-          <w:sz w:val="20"/>
-          <w:szCs w:val="20"/>
-        </w:rPr>
-        <w:tab/>
-      </w:r>
-      <w:r>
-        <w:rPr>
-          <w:b/>
-          <w:sz w:val="20"/>
-          <w:szCs w:val="20"/>
-        </w:rPr>
-        <w:tab/>
-      </w:r>
-      <w:r>
-        <w:rPr>
-          <w:b/>
-          <w:sz w:val="20"/>
-          <w:szCs w:val="20"/>
-        </w:rPr>
-        <w:tab/>
-      </w:r>
-      <w:r>
-        <w:rPr>
-          <w:b/>
-          <w:sz w:val="20"/>
-          <w:szCs w:val="20"/>
-        </w:rPr>
-        <w:tab/>
-      </w:r>
-      <w:r>
-        <w:rPr>
-          <w:b/>
-          <w:sz w:val="20"/>
-          <w:szCs w:val="20"/>
-        </w:rPr>
-        <w:tab/>
-      </w:r>
-      <w:r>
-        <w:rPr>
-          <w:b/>
-          <w:sz w:val="20"/>
-          <w:szCs w:val="20"/>
-        </w:rPr>
-        <w:tab/>
-      </w:r>
-      <w:r>
-        <w:rPr>
-          <w:b/>
-          <w:sz w:val="20"/>
-          <w:szCs w:val="20"/>
-        </w:rPr>
-        <w:tab/>
-        <w:t>May 2021 – Sept 2021</w:t>
-      </w:r>
-    </w:p>
-    <w:p>
-      <w:pPr>
-        <w:rPr>
-          <w:b/>
-          <w:sz w:val="20"/>
-          <w:szCs w:val="20"/>
-        </w:rPr>
-      </w:pPr>
-      <w:r>
-        <w:rPr>
-          <w:b/>
-          <w:sz w:val="20"/>
-          <w:szCs w:val="20"/>
-        </w:rPr>
-        <w:t xml:space="preserve">Web Development Intern </w:t>
+        <w:t>Work in Linear algebra, computer vision, optimized math’s routines, polynomial approximation and generation.</w:t>
       </w:r>
     </w:p>
     <w:p>
@@ -1365,55 +1479,25 @@
           <w:szCs w:val="20"/>
           <w:lang w:val="en-US"/>
         </w:rPr>
-        <w:t xml:space="preserve">Worked independently to </w:t>
-      </w:r>
+        <w:t xml:space="preserve">Work on </w:t>
+      </w:r>
+      <w:proofErr w:type="spellStart"/>
       <w:r>
         <w:rPr>
           <w:sz w:val="20"/>
           <w:szCs w:val="20"/>
           <w:lang w:val="en-US"/>
         </w:rPr>
-        <w:t xml:space="preserve">implement </w:t>
-      </w:r>
+        <w:t>devops</w:t>
+      </w:r>
+      <w:proofErr w:type="spellEnd"/>
       <w:r>
         <w:rPr>
           <w:sz w:val="20"/>
           <w:szCs w:val="20"/>
           <w:lang w:val="en-US"/>
         </w:rPr>
-        <w:t xml:space="preserve">the </w:t>
-      </w:r>
-      <w:r>
-        <w:rPr>
-          <w:sz w:val="20"/>
-          <w:szCs w:val="20"/>
-          <w:lang w:val="en-US"/>
-        </w:rPr>
-        <w:t>backend PHP/</w:t>
-      </w:r>
-      <w:r>
-        <w:rPr>
-          <w:sz w:val="20"/>
-          <w:szCs w:val="20"/>
-          <w:lang w:val="en-US"/>
-        </w:rPr>
-        <w:t>jQuery</w:t>
-      </w:r>
-      <w:r>
-        <w:rPr>
-          <w:sz w:val="20"/>
-          <w:szCs w:val="20"/>
-          <w:lang w:val="en-US"/>
-        </w:rPr>
-        <w:t xml:space="preserve"> </w:t>
-      </w:r>
-      <w:r>
-        <w:rPr>
-          <w:sz w:val="20"/>
-          <w:szCs w:val="20"/>
-          <w:lang w:val="en-US"/>
-        </w:rPr>
-        <w:t>project.</w:t>
+        <w:t xml:space="preserve"> and testing suites.</w:t>
       </w:r>
     </w:p>
     <w:p>
@@ -1436,261 +1520,7 @@
           <w:szCs w:val="20"/>
           <w:lang w:val="en-US"/>
         </w:rPr>
-        <w:t xml:space="preserve">Worked with a large team in an agile methodology. </w:t>
-      </w:r>
-    </w:p>
-    <w:p>
-      <w:pPr>
-        <w:pStyle w:val="ListParagraph"/>
-        <w:numPr>
-          <w:ilvl w:val="0"/>
-          <w:numId w:val="15"/>
-        </w:numPr>
-        <w:rPr>
-          <w:b/>
-          <w:sz w:val="20"/>
-          <w:szCs w:val="20"/>
-        </w:rPr>
-      </w:pPr>
-      <w:r>
-        <w:rPr>
-          <w:bCs/>
-          <w:sz w:val="20"/>
-          <w:szCs w:val="20"/>
-        </w:rPr>
-        <w:t xml:space="preserve">Assisted </w:t>
-      </w:r>
-      <w:r>
-        <w:rPr>
-          <w:bCs/>
-          <w:sz w:val="20"/>
-          <w:szCs w:val="20"/>
-        </w:rPr>
-        <w:t xml:space="preserve">in </w:t>
-      </w:r>
-      <w:r>
-        <w:rPr>
-          <w:bCs/>
-          <w:sz w:val="20"/>
-          <w:szCs w:val="20"/>
-        </w:rPr>
-        <w:t>time-sensitive</w:t>
-      </w:r>
-      <w:r>
-        <w:rPr>
-          <w:bCs/>
-          <w:sz w:val="20"/>
-          <w:szCs w:val="20"/>
-        </w:rPr>
-        <w:t xml:space="preserve"> implementation of</w:t>
-      </w:r>
-      <w:r>
-        <w:rPr>
-          <w:bCs/>
-          <w:sz w:val="20"/>
-          <w:szCs w:val="20"/>
-        </w:rPr>
-        <w:t xml:space="preserve"> the testED </w:t>
-      </w:r>
-      <w:r>
-        <w:rPr>
-          <w:bCs/>
-          <w:sz w:val="20"/>
-          <w:szCs w:val="20"/>
-        </w:rPr>
-        <w:t xml:space="preserve">website </w:t>
-      </w:r>
-      <w:r>
-        <w:rPr>
-          <w:bCs/>
-          <w:sz w:val="20"/>
-          <w:szCs w:val="20"/>
-        </w:rPr>
-        <w:t>project.</w:t>
-      </w:r>
-    </w:p>
-    <w:p>
-      <w:pPr>
-        <w:pStyle w:val="ListParagraph"/>
-        <w:numPr>
-          <w:ilvl w:val="0"/>
-          <w:numId w:val="15"/>
-        </w:numPr>
-        <w:rPr>
-          <w:b/>
-          <w:sz w:val="20"/>
-          <w:szCs w:val="20"/>
-        </w:rPr>
-      </w:pPr>
-      <w:r>
-        <w:rPr>
-          <w:bCs/>
-          <w:sz w:val="20"/>
-          <w:szCs w:val="20"/>
-        </w:rPr>
-        <w:t>Independently completed LinkedIn learning modules to assist in training.</w:t>
-      </w:r>
-    </w:p>
-    <w:p>
-      <w:pPr>
-        <w:rPr>
-          <w:b/>
-          <w:sz w:val="20"/>
-          <w:szCs w:val="20"/>
-        </w:rPr>
-      </w:pPr>
-    </w:p>
-    <w:p>
-      <w:pPr>
-        <w:rPr>
-          <w:b/>
-          <w:sz w:val="20"/>
-          <w:szCs w:val="20"/>
-        </w:rPr>
-      </w:pPr>
-      <w:r>
-        <w:rPr>
-          <w:b/>
-          <w:sz w:val="20"/>
-          <w:szCs w:val="20"/>
-        </w:rPr>
-        <w:t>Private tutor</w:t>
-      </w:r>
-      <w:r>
-        <w:rPr>
-          <w:b/>
-          <w:sz w:val="20"/>
-          <w:szCs w:val="20"/>
-        </w:rPr>
-        <w:tab/>
-      </w:r>
-      <w:r>
-        <w:rPr>
-          <w:b/>
-          <w:sz w:val="20"/>
-          <w:szCs w:val="20"/>
-        </w:rPr>
-        <w:tab/>
-      </w:r>
-      <w:r>
-        <w:rPr>
-          <w:b/>
-          <w:sz w:val="20"/>
-          <w:szCs w:val="20"/>
-        </w:rPr>
-        <w:tab/>
-      </w:r>
-      <w:r>
-        <w:rPr>
-          <w:b/>
-          <w:sz w:val="20"/>
-          <w:szCs w:val="20"/>
-        </w:rPr>
-        <w:tab/>
-      </w:r>
-      <w:r>
-        <w:rPr>
-          <w:b/>
-          <w:sz w:val="20"/>
-          <w:szCs w:val="20"/>
-        </w:rPr>
-        <w:tab/>
-      </w:r>
-      <w:r>
-        <w:rPr>
-          <w:b/>
-          <w:sz w:val="20"/>
-          <w:szCs w:val="20"/>
-        </w:rPr>
-        <w:tab/>
-      </w:r>
-      <w:r>
-        <w:rPr>
-          <w:b/>
-          <w:sz w:val="20"/>
-          <w:szCs w:val="20"/>
-        </w:rPr>
-        <w:tab/>
-      </w:r>
-      <w:r>
-        <w:rPr>
-          <w:b/>
-          <w:sz w:val="20"/>
-          <w:szCs w:val="20"/>
-        </w:rPr>
-        <w:tab/>
-      </w:r>
-      <w:r>
-        <w:rPr>
-          <w:b/>
-          <w:sz w:val="20"/>
-          <w:szCs w:val="20"/>
-        </w:rPr>
-        <w:tab/>
-      </w:r>
-      <w:r>
-        <w:rPr>
-          <w:b/>
-          <w:sz w:val="20"/>
-          <w:szCs w:val="20"/>
-        </w:rPr>
-        <w:tab/>
-      </w:r>
-      <w:r>
-        <w:rPr>
-          <w:b/>
-          <w:sz w:val="20"/>
-          <w:szCs w:val="20"/>
-        </w:rPr>
-        <w:t xml:space="preserve">                </w:t>
-      </w:r>
-      <w:r>
-        <w:rPr>
-          <w:b/>
-          <w:sz w:val="20"/>
-          <w:szCs w:val="20"/>
-        </w:rPr>
-        <w:t xml:space="preserve"> </w:t>
-      </w:r>
-      <w:r>
-        <w:rPr>
-          <w:b/>
-          <w:sz w:val="20"/>
-          <w:szCs w:val="20"/>
-        </w:rPr>
-        <w:t xml:space="preserve">June </w:t>
-      </w:r>
-      <w:r>
-        <w:rPr>
-          <w:b/>
-          <w:sz w:val="20"/>
-          <w:szCs w:val="20"/>
-        </w:rPr>
-        <w:t xml:space="preserve">2018 </w:t>
-      </w:r>
-      <w:r>
-        <w:rPr>
-          <w:b/>
-          <w:sz w:val="20"/>
-          <w:szCs w:val="20"/>
-        </w:rPr>
-        <w:t>–</w:t>
-      </w:r>
-      <w:r>
-        <w:rPr>
-          <w:b/>
-          <w:sz w:val="20"/>
-          <w:szCs w:val="20"/>
-        </w:rPr>
-        <w:t xml:space="preserve"> present</w:t>
-      </w:r>
-      <w:r>
-        <w:rPr>
-          <w:b/>
-          <w:sz w:val="20"/>
-          <w:szCs w:val="20"/>
-        </w:rPr>
-        <w:t xml:space="preserve"> </w:t>
+        <w:t>ARM assembly, neon and SVE intrinsics, C, C+, Groovy, bash, make file and python.</w:t>
       </w:r>
     </w:p>
     <w:p>
@@ -1713,7 +1543,7 @@
           <w:szCs w:val="20"/>
           <w:lang w:val="en-US"/>
         </w:rPr>
-        <w:t xml:space="preserve">Delivered over </w:t>
+        <w:t xml:space="preserve">Trained in intellectual property, copyright and open-source </w:t>
       </w:r>
       <w:r>
         <w:rPr>
@@ -1721,63 +1551,123 @@
           <w:szCs w:val="20"/>
           <w:lang w:val="en-US"/>
         </w:rPr>
-        <w:t>400</w:t>
-      </w:r>
-      <w:r>
-        <w:rPr>
-          <w:sz w:val="20"/>
-          <w:szCs w:val="20"/>
-          <w:lang w:val="en-US"/>
-        </w:rPr>
-        <w:t xml:space="preserve"> hours in </w:t>
-      </w:r>
-      <w:r>
-        <w:rPr>
-          <w:sz w:val="20"/>
-          <w:szCs w:val="20"/>
-          <w:lang w:val="en-US"/>
-        </w:rPr>
-        <w:t>Mathematics and Computer Science tuition</w:t>
-      </w:r>
-      <w:r>
-        <w:rPr>
-          <w:sz w:val="20"/>
-          <w:szCs w:val="20"/>
-          <w:lang w:val="en-US"/>
-        </w:rPr>
-        <w:t xml:space="preserve">, with all lessons rated </w:t>
-      </w:r>
-      <w:r>
-        <w:rPr>
-          <w:sz w:val="20"/>
-          <w:szCs w:val="20"/>
-          <w:lang w:val="en-US"/>
-        </w:rPr>
-        <w:t>five</w:t>
-      </w:r>
-      <w:r>
-        <w:rPr>
-          <w:sz w:val="20"/>
-          <w:szCs w:val="20"/>
-          <w:lang w:val="en-US"/>
-        </w:rPr>
-        <w:t xml:space="preserve"> stars</w:t>
-      </w:r>
-      <w:r>
-        <w:rPr>
-          <w:sz w:val="20"/>
-          <w:szCs w:val="20"/>
-          <w:lang w:val="en-US"/>
-        </w:rPr>
-        <w:t xml:space="preserve"> by students</w:t>
-      </w:r>
-      <w:r>
-        <w:rPr>
-          <w:sz w:val="20"/>
-          <w:szCs w:val="20"/>
-          <w:lang w:val="en-US"/>
-        </w:rPr>
-        <w:t>.</w:t>
+        <w:t>regulations and law.</w:t>
+      </w:r>
+    </w:p>
+    <w:p>
+      <w:pPr>
+        <w:rPr>
+          <w:b/>
+          <w:sz w:val="20"/>
+          <w:szCs w:val="20"/>
+        </w:rPr>
+      </w:pPr>
+    </w:p>
+    <w:p>
+      <w:pPr>
+        <w:rPr>
+          <w:b/>
+          <w:sz w:val="20"/>
+          <w:szCs w:val="20"/>
+        </w:rPr>
+      </w:pPr>
+      <w:r>
+        <w:rPr>
+          <w:b/>
+          <w:sz w:val="20"/>
+          <w:szCs w:val="20"/>
+        </w:rPr>
+        <w:t xml:space="preserve">Information Services University </w:t>
+      </w:r>
+      <w:r>
+        <w:rPr>
+          <w:b/>
+          <w:sz w:val="20"/>
+          <w:szCs w:val="20"/>
+        </w:rPr>
+        <w:t>of</w:t>
+      </w:r>
+      <w:r>
+        <w:rPr>
+          <w:b/>
+          <w:sz w:val="20"/>
+          <w:szCs w:val="20"/>
+        </w:rPr>
+        <w:t xml:space="preserve"> Edinburgh</w:t>
+      </w:r>
+      <w:r>
+        <w:rPr>
+          <w:b/>
+          <w:sz w:val="20"/>
+          <w:szCs w:val="20"/>
+        </w:rPr>
+        <w:tab/>
+      </w:r>
+      <w:r>
+        <w:rPr>
+          <w:b/>
+          <w:sz w:val="20"/>
+          <w:szCs w:val="20"/>
+        </w:rPr>
+        <w:tab/>
+      </w:r>
+      <w:r>
+        <w:rPr>
+          <w:b/>
+          <w:sz w:val="20"/>
+          <w:szCs w:val="20"/>
+        </w:rPr>
+        <w:tab/>
+      </w:r>
+      <w:r>
+        <w:rPr>
+          <w:b/>
+          <w:sz w:val="20"/>
+          <w:szCs w:val="20"/>
+        </w:rPr>
+        <w:tab/>
+      </w:r>
+      <w:r>
+        <w:rPr>
+          <w:b/>
+          <w:sz w:val="20"/>
+          <w:szCs w:val="20"/>
+        </w:rPr>
+        <w:tab/>
+      </w:r>
+      <w:r>
+        <w:rPr>
+          <w:b/>
+          <w:sz w:val="20"/>
+          <w:szCs w:val="20"/>
+        </w:rPr>
+        <w:tab/>
+      </w:r>
+      <w:r>
+        <w:rPr>
+          <w:b/>
+          <w:sz w:val="20"/>
+          <w:szCs w:val="20"/>
+        </w:rPr>
+        <w:tab/>
+        <w:t>May 2021 – Sept 2021</w:t>
+      </w:r>
+    </w:p>
+    <w:p>
+      <w:pPr>
+        <w:rPr>
+          <w:b/>
+          <w:sz w:val="20"/>
+          <w:szCs w:val="20"/>
+        </w:rPr>
+      </w:pPr>
+      <w:r>
+        <w:rPr>
+          <w:b/>
+          <w:sz w:val="20"/>
+          <w:szCs w:val="20"/>
+        </w:rPr>
+        <w:t xml:space="preserve">Web Development Intern </w:t>
       </w:r>
     </w:p>
     <w:p>
@@ -1787,43 +1677,68 @@
           <w:ilvl w:val="0"/>
           <w:numId w:val="15"/>
         </w:numPr>
-        <w:rPr>
-          <w:b/>
-          <w:sz w:val="20"/>
-          <w:szCs w:val="20"/>
-        </w:rPr>
-      </w:pPr>
-      <w:r>
-        <w:rPr>
-          <w:bCs/>
-          <w:sz w:val="20"/>
-          <w:szCs w:val="20"/>
-        </w:rPr>
-        <w:t xml:space="preserve">Managed </w:t>
-      </w:r>
-      <w:r>
-        <w:rPr>
-          <w:bCs/>
-          <w:sz w:val="20"/>
-          <w:szCs w:val="20"/>
+        <w:spacing w:line="240" w:lineRule="auto"/>
+        <w:rPr>
+          <w:sz w:val="20"/>
+          <w:szCs w:val="20"/>
+          <w:lang w:val="en-US"/>
+        </w:rPr>
+      </w:pPr>
+      <w:r>
+        <w:rPr>
+          <w:sz w:val="20"/>
+          <w:szCs w:val="20"/>
+          <w:lang w:val="en-US"/>
+        </w:rPr>
+        <w:t xml:space="preserve">Worked independently to </w:t>
+      </w:r>
+      <w:r>
+        <w:rPr>
+          <w:sz w:val="20"/>
+          <w:szCs w:val="20"/>
+          <w:lang w:val="en-US"/>
+        </w:rPr>
+        <w:t xml:space="preserve">implement </w:t>
+      </w:r>
+      <w:r>
+        <w:rPr>
+          <w:sz w:val="20"/>
+          <w:szCs w:val="20"/>
+          <w:lang w:val="en-US"/>
         </w:rPr>
         <w:t xml:space="preserve">the </w:t>
       </w:r>
       <w:r>
         <w:rPr>
-          <w:bCs/>
-          <w:sz w:val="20"/>
-          <w:szCs w:val="20"/>
-        </w:rPr>
-        <w:t>stress and anxiety of parents and students leading up to exams</w:t>
-      </w:r>
-      <w:r>
-        <w:rPr>
-          <w:bCs/>
-          <w:sz w:val="20"/>
-          <w:szCs w:val="20"/>
-        </w:rPr>
-        <w:t>.</w:t>
+          <w:sz w:val="20"/>
+          <w:szCs w:val="20"/>
+          <w:lang w:val="en-US"/>
+        </w:rPr>
+        <w:t>backend PHP/</w:t>
+      </w:r>
+      <w:r>
+        <w:rPr>
+          <w:sz w:val="20"/>
+          <w:szCs w:val="20"/>
+          <w:lang w:val="en-US"/>
+        </w:rPr>
+        <w:t>jQuery</w:t>
+      </w:r>
+      <w:r>
+        <w:rPr>
+          <w:sz w:val="20"/>
+          <w:szCs w:val="20"/>
+          <w:lang w:val="en-US"/>
+        </w:rPr>
+        <w:t xml:space="preserve"> </w:t>
+      </w:r>
+      <w:r>
+        <w:rPr>
+          <w:sz w:val="20"/>
+          <w:szCs w:val="20"/>
+          <w:lang w:val="en-US"/>
+        </w:rPr>
+        <w:t>project.</w:t>
       </w:r>
     </w:p>
     <w:p>
@@ -1833,225 +1748,20 @@
           <w:ilvl w:val="0"/>
           <w:numId w:val="15"/>
         </w:numPr>
-        <w:rPr>
-          <w:b/>
-          <w:sz w:val="20"/>
-          <w:szCs w:val="20"/>
-        </w:rPr>
-      </w:pPr>
-      <w:r>
-        <w:rPr>
-          <w:bCs/>
-          <w:sz w:val="20"/>
-          <w:szCs w:val="20"/>
-        </w:rPr>
-        <w:t xml:space="preserve">Adapted teaching styles to meet </w:t>
-      </w:r>
-      <w:r>
-        <w:rPr>
-          <w:bCs/>
-          <w:sz w:val="20"/>
-          <w:szCs w:val="20"/>
-        </w:rPr>
-        <w:t xml:space="preserve">the </w:t>
-      </w:r>
-      <w:r>
-        <w:rPr>
-          <w:bCs/>
-          <w:sz w:val="20"/>
-          <w:szCs w:val="20"/>
-        </w:rPr>
-        <w:t>needs of students from primary to A-Level.</w:t>
-      </w:r>
-    </w:p>
-    <w:p>
-      <w:pPr>
-        <w:rPr>
-          <w:b/>
-          <w:sz w:val="20"/>
-          <w:szCs w:val="20"/>
-        </w:rPr>
-      </w:pPr>
-    </w:p>
-    <w:p>
-      <w:pPr>
-        <w:rPr>
-          <w:b/>
-          <w:sz w:val="20"/>
-          <w:szCs w:val="20"/>
-        </w:rPr>
-      </w:pPr>
-    </w:p>
-    <w:p>
-      <w:pPr>
-        <w:rPr>
-          <w:b/>
-          <w:sz w:val="20"/>
-          <w:szCs w:val="20"/>
-        </w:rPr>
-      </w:pPr>
-    </w:p>
-    <w:p>
-      <w:pPr>
-        <w:rPr>
-          <w:b/>
-          <w:sz w:val="20"/>
-          <w:szCs w:val="20"/>
-        </w:rPr>
-      </w:pPr>
-      <w:r>
-        <w:rPr>
-          <w:b/>
-          <w:sz w:val="20"/>
-          <w:szCs w:val="20"/>
-        </w:rPr>
-        <w:t>Var</w:t>
-      </w:r>
-      <w:r>
-        <w:rPr>
-          <w:b/>
-          <w:sz w:val="20"/>
-          <w:szCs w:val="20"/>
-        </w:rPr>
-        <w:t>n</w:t>
-      </w:r>
-      <w:r>
-        <w:rPr>
-          <w:b/>
-          <w:sz w:val="20"/>
-          <w:szCs w:val="20"/>
-        </w:rPr>
-        <w:t>dean College</w:t>
-      </w:r>
-    </w:p>
-    <w:p>
-      <w:pPr>
-        <w:rPr>
-          <w:b/>
-          <w:sz w:val="20"/>
-          <w:szCs w:val="20"/>
-        </w:rPr>
-      </w:pPr>
-      <w:r>
-        <w:rPr>
-          <w:b/>
-          <w:sz w:val="20"/>
-          <w:szCs w:val="20"/>
-        </w:rPr>
-        <w:t>Learning Coach for Mathematics</w:t>
-      </w:r>
-      <w:r>
-        <w:rPr>
-          <w:b/>
-          <w:sz w:val="20"/>
-          <w:szCs w:val="20"/>
-        </w:rPr>
-        <w:tab/>
-      </w:r>
-      <w:r>
-        <w:rPr>
-          <w:b/>
-          <w:sz w:val="20"/>
-          <w:szCs w:val="20"/>
-        </w:rPr>
-        <w:tab/>
-      </w:r>
-      <w:r>
-        <w:rPr>
-          <w:b/>
-          <w:sz w:val="20"/>
-          <w:szCs w:val="20"/>
-        </w:rPr>
-        <w:tab/>
-      </w:r>
-      <w:r>
-        <w:rPr>
-          <w:b/>
-          <w:sz w:val="20"/>
-          <w:szCs w:val="20"/>
-        </w:rPr>
-        <w:tab/>
-      </w:r>
-      <w:r>
-        <w:rPr>
-          <w:b/>
-          <w:sz w:val="20"/>
-          <w:szCs w:val="20"/>
-        </w:rPr>
-        <w:tab/>
-      </w:r>
-      <w:r>
-        <w:rPr>
-          <w:b/>
-          <w:sz w:val="20"/>
-          <w:szCs w:val="20"/>
-        </w:rPr>
-        <w:tab/>
-      </w:r>
-      <w:r>
-        <w:rPr>
-          <w:b/>
-          <w:sz w:val="20"/>
-          <w:szCs w:val="20"/>
-        </w:rPr>
-        <w:tab/>
-      </w:r>
-      <w:r>
-        <w:rPr>
-          <w:b/>
-          <w:sz w:val="20"/>
-          <w:szCs w:val="20"/>
-        </w:rPr>
-        <w:tab/>
-        <w:t xml:space="preserve">  </w:t>
-      </w:r>
-      <w:r>
-        <w:rPr>
-          <w:b/>
-          <w:sz w:val="20"/>
-          <w:szCs w:val="20"/>
-        </w:rPr>
-        <w:t xml:space="preserve">Sept </w:t>
-      </w:r>
-      <w:r>
-        <w:rPr>
-          <w:b/>
-          <w:sz w:val="20"/>
-          <w:szCs w:val="20"/>
-        </w:rPr>
-        <w:t>201</w:t>
-      </w:r>
-      <w:r>
-        <w:rPr>
-          <w:b/>
-          <w:sz w:val="20"/>
-          <w:szCs w:val="20"/>
-        </w:rPr>
-        <w:t>9</w:t>
-      </w:r>
-      <w:r>
-        <w:rPr>
-          <w:b/>
-          <w:sz w:val="20"/>
-          <w:szCs w:val="20"/>
-        </w:rPr>
-        <w:t xml:space="preserve"> </w:t>
-      </w:r>
-      <w:r>
-        <w:rPr>
-          <w:b/>
-          <w:sz w:val="20"/>
-          <w:szCs w:val="20"/>
-        </w:rPr>
-        <w:t>– May 2020</w:t>
-      </w:r>
-      <w:r>
-        <w:rPr>
-          <w:b/>
-          <w:sz w:val="20"/>
-          <w:szCs w:val="20"/>
-        </w:rPr>
-        <w:t xml:space="preserve"> </w:t>
+        <w:spacing w:line="240" w:lineRule="auto"/>
+        <w:rPr>
+          <w:sz w:val="20"/>
+          <w:szCs w:val="20"/>
+          <w:lang w:val="en-US"/>
+        </w:rPr>
+      </w:pPr>
+      <w:r>
+        <w:rPr>
+          <w:sz w:val="20"/>
+          <w:szCs w:val="20"/>
+          <w:lang w:val="en-US"/>
+        </w:rPr>
+        <w:t xml:space="preserve">Worked with a large team in an agile methodology. </w:t>
       </w:r>
     </w:p>
     <w:p>
@@ -2069,43 +1779,77 @@
       </w:pPr>
       <w:r>
         <w:rPr>
-          <w:sz w:val="20"/>
-          <w:szCs w:val="20"/>
-          <w:lang w:val="en-US"/>
-        </w:rPr>
-        <w:t>Supported Students on a 1:1 basis</w:t>
-      </w:r>
-      <w:r>
-        <w:rPr>
-          <w:sz w:val="20"/>
-          <w:szCs w:val="20"/>
-          <w:lang w:val="en-US"/>
-        </w:rPr>
-        <w:t>,</w:t>
-      </w:r>
-      <w:r>
-        <w:rPr>
-          <w:sz w:val="20"/>
-          <w:szCs w:val="20"/>
-          <w:lang w:val="en-US"/>
-        </w:rPr>
-        <w:t xml:space="preserve"> managing </w:t>
-      </w:r>
-      <w:r>
-        <w:rPr>
-          <w:sz w:val="20"/>
-          <w:szCs w:val="20"/>
-          <w:lang w:val="en-US"/>
-        </w:rPr>
-        <w:t>queries</w:t>
-      </w:r>
-      <w:r>
-        <w:rPr>
-          <w:sz w:val="20"/>
-          <w:szCs w:val="20"/>
-          <w:lang w:val="en-US"/>
-        </w:rPr>
-        <w:t xml:space="preserve"> and concerns relating to exam material and exams.</w:t>
+          <w:bCs/>
+          <w:sz w:val="20"/>
+          <w:szCs w:val="20"/>
+        </w:rPr>
+        <w:t xml:space="preserve">Assisted </w:t>
+      </w:r>
+      <w:r>
+        <w:rPr>
+          <w:bCs/>
+          <w:sz w:val="20"/>
+          <w:szCs w:val="20"/>
+        </w:rPr>
+        <w:t xml:space="preserve">in </w:t>
+      </w:r>
+      <w:r>
+        <w:rPr>
+          <w:bCs/>
+          <w:sz w:val="20"/>
+          <w:szCs w:val="20"/>
+        </w:rPr>
+        <w:t>time-sensitive</w:t>
+      </w:r>
+      <w:r>
+        <w:rPr>
+          <w:bCs/>
+          <w:sz w:val="20"/>
+          <w:szCs w:val="20"/>
+        </w:rPr>
+        <w:t xml:space="preserve"> implementation of</w:t>
+      </w:r>
+      <w:r>
+        <w:rPr>
+          <w:bCs/>
+          <w:sz w:val="20"/>
+          <w:szCs w:val="20"/>
+        </w:rPr>
+        <w:t xml:space="preserve"> the </w:t>
+      </w:r>
+      <w:proofErr w:type="spellStart"/>
+      <w:r>
+        <w:rPr>
+          <w:bCs/>
+          <w:sz w:val="20"/>
+          <w:szCs w:val="20"/>
+        </w:rPr>
+        <w:t>testED</w:t>
+      </w:r>
+      <w:proofErr w:type="spellEnd"/>
+      <w:r>
+        <w:rPr>
+          <w:bCs/>
+          <w:sz w:val="20"/>
+          <w:szCs w:val="20"/>
+        </w:rPr>
+        <w:t xml:space="preserve"> </w:t>
+      </w:r>
+      <w:r>
+        <w:rPr>
+          <w:bCs/>
+          <w:sz w:val="20"/>
+          <w:szCs w:val="20"/>
+        </w:rPr>
+        <w:t xml:space="preserve">website </w:t>
+      </w:r>
+      <w:r>
+        <w:rPr>
+          <w:bCs/>
+          <w:sz w:val="20"/>
+          <w:szCs w:val="20"/>
+        </w:rPr>
+        <w:t>project.</w:t>
       </w:r>
     </w:p>
     <w:p>
@@ -2123,27 +1867,173 @@
       </w:pPr>
       <w:r>
         <w:rPr>
-          <w:sz w:val="20"/>
-          <w:szCs w:val="20"/>
-          <w:lang w:val="en-US"/>
-        </w:rPr>
-        <w:t xml:space="preserve">Collaborated with all </w:t>
-      </w:r>
-      <w:r>
-        <w:rPr>
-          <w:sz w:val="20"/>
-          <w:szCs w:val="20"/>
-          <w:lang w:val="en-US"/>
-        </w:rPr>
-        <w:t>staff members</w:t>
-      </w:r>
-      <w:r>
-        <w:rPr>
-          <w:sz w:val="20"/>
-          <w:szCs w:val="20"/>
-          <w:lang w:val="en-US"/>
-        </w:rPr>
-        <w:t xml:space="preserve"> within the mathematics department to effectively aid them. </w:t>
+          <w:bCs/>
+          <w:sz w:val="20"/>
+          <w:szCs w:val="20"/>
+        </w:rPr>
+        <w:t>Independently completed LinkedIn learning modules to assist in training.</w:t>
+      </w:r>
+    </w:p>
+    <w:p>
+      <w:pPr>
+        <w:rPr>
+          <w:b/>
+          <w:sz w:val="20"/>
+          <w:szCs w:val="20"/>
+        </w:rPr>
+      </w:pPr>
+    </w:p>
+    <w:p>
+      <w:pPr>
+        <w:rPr>
+          <w:b/>
+          <w:sz w:val="20"/>
+          <w:szCs w:val="20"/>
+        </w:rPr>
+      </w:pPr>
+      <w:r>
+        <w:rPr>
+          <w:b/>
+          <w:sz w:val="20"/>
+          <w:szCs w:val="20"/>
+        </w:rPr>
+        <w:t>Private tutor</w:t>
+      </w:r>
+      <w:r>
+        <w:rPr>
+          <w:b/>
+          <w:sz w:val="20"/>
+          <w:szCs w:val="20"/>
+        </w:rPr>
+        <w:tab/>
+      </w:r>
+      <w:r>
+        <w:rPr>
+          <w:b/>
+          <w:sz w:val="20"/>
+          <w:szCs w:val="20"/>
+        </w:rPr>
+        <w:tab/>
+      </w:r>
+      <w:r>
+        <w:rPr>
+          <w:b/>
+          <w:sz w:val="20"/>
+          <w:szCs w:val="20"/>
+        </w:rPr>
+        <w:tab/>
+      </w:r>
+      <w:r>
+        <w:rPr>
+          <w:b/>
+          <w:sz w:val="20"/>
+          <w:szCs w:val="20"/>
+        </w:rPr>
+        <w:tab/>
+      </w:r>
+      <w:r>
+        <w:rPr>
+          <w:b/>
+          <w:sz w:val="20"/>
+          <w:szCs w:val="20"/>
+        </w:rPr>
+        <w:tab/>
+      </w:r>
+      <w:r>
+        <w:rPr>
+          <w:b/>
+          <w:sz w:val="20"/>
+          <w:szCs w:val="20"/>
+        </w:rPr>
+        <w:tab/>
+      </w:r>
+      <w:r>
+        <w:rPr>
+          <w:b/>
+          <w:sz w:val="20"/>
+          <w:szCs w:val="20"/>
+        </w:rPr>
+        <w:tab/>
+      </w:r>
+      <w:r>
+        <w:rPr>
+          <w:b/>
+          <w:sz w:val="20"/>
+          <w:szCs w:val="20"/>
+        </w:rPr>
+        <w:tab/>
+      </w:r>
+      <w:r>
+        <w:rPr>
+          <w:b/>
+          <w:sz w:val="20"/>
+          <w:szCs w:val="20"/>
+        </w:rPr>
+        <w:tab/>
+      </w:r>
+      <w:r>
+        <w:rPr>
+          <w:b/>
+          <w:sz w:val="20"/>
+          <w:szCs w:val="20"/>
+        </w:rPr>
+        <w:tab/>
+      </w:r>
+      <w:r>
+        <w:rPr>
+          <w:b/>
+          <w:sz w:val="20"/>
+          <w:szCs w:val="20"/>
+        </w:rPr>
+        <w:t xml:space="preserve">                </w:t>
+      </w:r>
+      <w:r>
+        <w:rPr>
+          <w:b/>
+          <w:sz w:val="20"/>
+          <w:szCs w:val="20"/>
+        </w:rPr>
+        <w:t xml:space="preserve"> </w:t>
+      </w:r>
+      <w:r>
+        <w:rPr>
+          <w:b/>
+          <w:sz w:val="20"/>
+          <w:szCs w:val="20"/>
+        </w:rPr>
+        <w:t xml:space="preserve">June </w:t>
+      </w:r>
+      <w:r>
+        <w:rPr>
+          <w:b/>
+          <w:sz w:val="20"/>
+          <w:szCs w:val="20"/>
+        </w:rPr>
+        <w:t xml:space="preserve">2018 </w:t>
+      </w:r>
+      <w:r>
+        <w:rPr>
+          <w:b/>
+          <w:sz w:val="20"/>
+          <w:szCs w:val="20"/>
+        </w:rPr>
+        <w:t>–</w:t>
+      </w:r>
+      <w:r>
+        <w:rPr>
+          <w:b/>
+          <w:sz w:val="20"/>
+          <w:szCs w:val="20"/>
+        </w:rPr>
+        <w:t xml:space="preserve"> present</w:t>
+      </w:r>
+      <w:r>
+        <w:rPr>
+          <w:b/>
+          <w:sz w:val="20"/>
+          <w:szCs w:val="20"/>
+        </w:rPr>
+        <w:t xml:space="preserve"> </w:t>
       </w:r>
     </w:p>
     <w:p>
@@ -2153,6 +2043,480 @@
           <w:ilvl w:val="0"/>
           <w:numId w:val="15"/>
         </w:numPr>
+        <w:spacing w:line="240" w:lineRule="auto"/>
+        <w:rPr>
+          <w:sz w:val="20"/>
+          <w:szCs w:val="20"/>
+          <w:lang w:val="en-US"/>
+        </w:rPr>
+      </w:pPr>
+      <w:r>
+        <w:rPr>
+          <w:sz w:val="20"/>
+          <w:szCs w:val="20"/>
+          <w:lang w:val="en-US"/>
+        </w:rPr>
+        <w:t xml:space="preserve">Delivered over </w:t>
+      </w:r>
+      <w:r>
+        <w:rPr>
+          <w:sz w:val="20"/>
+          <w:szCs w:val="20"/>
+          <w:lang w:val="en-US"/>
+        </w:rPr>
+        <w:t>400</w:t>
+      </w:r>
+      <w:r>
+        <w:rPr>
+          <w:sz w:val="20"/>
+          <w:szCs w:val="20"/>
+          <w:lang w:val="en-US"/>
+        </w:rPr>
+        <w:t xml:space="preserve"> hours in </w:t>
+      </w:r>
+      <w:r>
+        <w:rPr>
+          <w:sz w:val="20"/>
+          <w:szCs w:val="20"/>
+          <w:lang w:val="en-US"/>
+        </w:rPr>
+        <w:t>Mathematics and Computer Science tuition</w:t>
+      </w:r>
+      <w:r>
+        <w:rPr>
+          <w:sz w:val="20"/>
+          <w:szCs w:val="20"/>
+          <w:lang w:val="en-US"/>
+        </w:rPr>
+        <w:t xml:space="preserve">, with all lessons rated </w:t>
+      </w:r>
+      <w:r>
+        <w:rPr>
+          <w:sz w:val="20"/>
+          <w:szCs w:val="20"/>
+          <w:lang w:val="en-US"/>
+        </w:rPr>
+        <w:t>five</w:t>
+      </w:r>
+      <w:r>
+        <w:rPr>
+          <w:sz w:val="20"/>
+          <w:szCs w:val="20"/>
+          <w:lang w:val="en-US"/>
+        </w:rPr>
+        <w:t xml:space="preserve"> stars</w:t>
+      </w:r>
+      <w:r>
+        <w:rPr>
+          <w:sz w:val="20"/>
+          <w:szCs w:val="20"/>
+          <w:lang w:val="en-US"/>
+        </w:rPr>
+        <w:t xml:space="preserve"> by students</w:t>
+      </w:r>
+      <w:r>
+        <w:rPr>
+          <w:sz w:val="20"/>
+          <w:szCs w:val="20"/>
+          <w:lang w:val="en-US"/>
+        </w:rPr>
+        <w:t>.</w:t>
+      </w:r>
+    </w:p>
+    <w:p>
+      <w:pPr>
+        <w:pStyle w:val="ListParagraph"/>
+        <w:numPr>
+          <w:ilvl w:val="0"/>
+          <w:numId w:val="15"/>
+        </w:numPr>
+        <w:rPr>
+          <w:b/>
+          <w:sz w:val="20"/>
+          <w:szCs w:val="20"/>
+        </w:rPr>
+      </w:pPr>
+      <w:r>
+        <w:rPr>
+          <w:bCs/>
+          <w:sz w:val="20"/>
+          <w:szCs w:val="20"/>
+        </w:rPr>
+        <w:t xml:space="preserve">Managed </w:t>
+      </w:r>
+      <w:r>
+        <w:rPr>
+          <w:bCs/>
+          <w:sz w:val="20"/>
+          <w:szCs w:val="20"/>
+        </w:rPr>
+        <w:t xml:space="preserve">the </w:t>
+      </w:r>
+      <w:r>
+        <w:rPr>
+          <w:bCs/>
+          <w:sz w:val="20"/>
+          <w:szCs w:val="20"/>
+        </w:rPr>
+        <w:t>stress and anxiety of parents and students leading up to exams</w:t>
+      </w:r>
+      <w:r>
+        <w:rPr>
+          <w:bCs/>
+          <w:sz w:val="20"/>
+          <w:szCs w:val="20"/>
+        </w:rPr>
+        <w:t>.</w:t>
+      </w:r>
+    </w:p>
+    <w:p>
+      <w:pPr>
+        <w:pStyle w:val="ListParagraph"/>
+        <w:numPr>
+          <w:ilvl w:val="0"/>
+          <w:numId w:val="15"/>
+        </w:numPr>
+        <w:rPr>
+          <w:b/>
+          <w:sz w:val="20"/>
+          <w:szCs w:val="20"/>
+        </w:rPr>
+      </w:pPr>
+      <w:r>
+        <w:rPr>
+          <w:bCs/>
+          <w:sz w:val="20"/>
+          <w:szCs w:val="20"/>
+        </w:rPr>
+        <w:lastRenderedPageBreak/>
+        <w:t xml:space="preserve">Adapted teaching styles to meet </w:t>
+      </w:r>
+      <w:r>
+        <w:rPr>
+          <w:bCs/>
+          <w:sz w:val="20"/>
+          <w:szCs w:val="20"/>
+        </w:rPr>
+        <w:t xml:space="preserve">the </w:t>
+      </w:r>
+      <w:r>
+        <w:rPr>
+          <w:bCs/>
+          <w:sz w:val="20"/>
+          <w:szCs w:val="20"/>
+        </w:rPr>
+        <w:t>needs of students from primary to A-Level.</w:t>
+      </w:r>
+    </w:p>
+    <w:p>
+      <w:pPr>
+        <w:rPr>
+          <w:b/>
+          <w:sz w:val="20"/>
+          <w:szCs w:val="20"/>
+        </w:rPr>
+      </w:pPr>
+    </w:p>
+    <w:p>
+      <w:pPr>
+        <w:rPr>
+          <w:b/>
+          <w:sz w:val="20"/>
+          <w:szCs w:val="20"/>
+        </w:rPr>
+      </w:pPr>
+    </w:p>
+    <w:p>
+      <w:pPr>
+        <w:rPr>
+          <w:b/>
+          <w:sz w:val="20"/>
+          <w:szCs w:val="20"/>
+        </w:rPr>
+      </w:pPr>
+    </w:p>
+    <w:p>
+      <w:pPr>
+        <w:rPr>
+          <w:b/>
+          <w:sz w:val="20"/>
+          <w:szCs w:val="20"/>
+        </w:rPr>
+      </w:pPr>
+      <w:proofErr w:type="spellStart"/>
+      <w:r>
+        <w:rPr>
+          <w:b/>
+          <w:sz w:val="20"/>
+          <w:szCs w:val="20"/>
+        </w:rPr>
+        <w:t>Var</w:t>
+      </w:r>
+      <w:r>
+        <w:rPr>
+          <w:b/>
+          <w:sz w:val="20"/>
+          <w:szCs w:val="20"/>
+        </w:rPr>
+        <w:t>n</w:t>
+      </w:r>
+      <w:r>
+        <w:rPr>
+          <w:b/>
+          <w:sz w:val="20"/>
+          <w:szCs w:val="20"/>
+        </w:rPr>
+        <w:t>dean</w:t>
+      </w:r>
+      <w:proofErr w:type="spellEnd"/>
+      <w:r>
+        <w:rPr>
+          <w:b/>
+          <w:sz w:val="20"/>
+          <w:szCs w:val="20"/>
+        </w:rPr>
+        <w:t xml:space="preserve"> College</w:t>
+      </w:r>
+    </w:p>
+    <w:p>
+      <w:pPr>
+        <w:rPr>
+          <w:b/>
+          <w:sz w:val="20"/>
+          <w:szCs w:val="20"/>
+        </w:rPr>
+      </w:pPr>
+      <w:r>
+        <w:rPr>
+          <w:b/>
+          <w:sz w:val="20"/>
+          <w:szCs w:val="20"/>
+        </w:rPr>
+        <w:t>Learning Coach for Mathematics</w:t>
+      </w:r>
+      <w:r>
+        <w:rPr>
+          <w:b/>
+          <w:sz w:val="20"/>
+          <w:szCs w:val="20"/>
+        </w:rPr>
+        <w:tab/>
+      </w:r>
+      <w:r>
+        <w:rPr>
+          <w:b/>
+          <w:sz w:val="20"/>
+          <w:szCs w:val="20"/>
+        </w:rPr>
+        <w:tab/>
+      </w:r>
+      <w:r>
+        <w:rPr>
+          <w:b/>
+          <w:sz w:val="20"/>
+          <w:szCs w:val="20"/>
+        </w:rPr>
+        <w:tab/>
+      </w:r>
+      <w:r>
+        <w:rPr>
+          <w:b/>
+          <w:sz w:val="20"/>
+          <w:szCs w:val="20"/>
+        </w:rPr>
+        <w:tab/>
+      </w:r>
+      <w:r>
+        <w:rPr>
+          <w:b/>
+          <w:sz w:val="20"/>
+          <w:szCs w:val="20"/>
+        </w:rPr>
+        <w:tab/>
+      </w:r>
+      <w:r>
+        <w:rPr>
+          <w:b/>
+          <w:sz w:val="20"/>
+          <w:szCs w:val="20"/>
+        </w:rPr>
+        <w:tab/>
+      </w:r>
+      <w:r>
+        <w:rPr>
+          <w:b/>
+          <w:sz w:val="20"/>
+          <w:szCs w:val="20"/>
+        </w:rPr>
+        <w:tab/>
+      </w:r>
+      <w:proofErr w:type="gramStart"/>
+      <w:r>
+        <w:rPr>
+          <w:b/>
+          <w:sz w:val="20"/>
+          <w:szCs w:val="20"/>
+        </w:rPr>
+        <w:tab/>
+        <w:t xml:space="preserve">  </w:t>
+      </w:r>
+      <w:r>
+        <w:rPr>
+          <w:b/>
+          <w:sz w:val="20"/>
+          <w:szCs w:val="20"/>
+        </w:rPr>
+        <w:t>Sept</w:t>
+      </w:r>
+      <w:proofErr w:type="gramEnd"/>
+      <w:r>
+        <w:rPr>
+          <w:b/>
+          <w:sz w:val="20"/>
+          <w:szCs w:val="20"/>
+        </w:rPr>
+        <w:t xml:space="preserve"> </w:t>
+      </w:r>
+      <w:r>
+        <w:rPr>
+          <w:b/>
+          <w:sz w:val="20"/>
+          <w:szCs w:val="20"/>
+        </w:rPr>
+        <w:t>201</w:t>
+      </w:r>
+      <w:r>
+        <w:rPr>
+          <w:b/>
+          <w:sz w:val="20"/>
+          <w:szCs w:val="20"/>
+        </w:rPr>
+        <w:t>9</w:t>
+      </w:r>
+      <w:r>
+        <w:rPr>
+          <w:b/>
+          <w:sz w:val="20"/>
+          <w:szCs w:val="20"/>
+        </w:rPr>
+        <w:t xml:space="preserve"> </w:t>
+      </w:r>
+      <w:r>
+        <w:rPr>
+          <w:b/>
+          <w:sz w:val="20"/>
+          <w:szCs w:val="20"/>
+        </w:rPr>
+        <w:t>– May 2020</w:t>
+      </w:r>
+      <w:r>
+        <w:rPr>
+          <w:b/>
+          <w:sz w:val="20"/>
+          <w:szCs w:val="20"/>
+        </w:rPr>
+        <w:t xml:space="preserve"> </w:t>
+      </w:r>
+    </w:p>
+    <w:p>
+      <w:pPr>
+        <w:pStyle w:val="ListParagraph"/>
+        <w:numPr>
+          <w:ilvl w:val="0"/>
+          <w:numId w:val="15"/>
+        </w:numPr>
+        <w:rPr>
+          <w:b/>
+          <w:sz w:val="20"/>
+          <w:szCs w:val="20"/>
+        </w:rPr>
+      </w:pPr>
+      <w:r>
+        <w:rPr>
+          <w:sz w:val="20"/>
+          <w:szCs w:val="20"/>
+          <w:lang w:val="en-US"/>
+        </w:rPr>
+        <w:t>Supported Students on a 1:1 basis</w:t>
+      </w:r>
+      <w:r>
+        <w:rPr>
+          <w:sz w:val="20"/>
+          <w:szCs w:val="20"/>
+          <w:lang w:val="en-US"/>
+        </w:rPr>
+        <w:t>,</w:t>
+      </w:r>
+      <w:r>
+        <w:rPr>
+          <w:sz w:val="20"/>
+          <w:szCs w:val="20"/>
+          <w:lang w:val="en-US"/>
+        </w:rPr>
+        <w:t xml:space="preserve"> managing </w:t>
+      </w:r>
+      <w:r>
+        <w:rPr>
+          <w:sz w:val="20"/>
+          <w:szCs w:val="20"/>
+          <w:lang w:val="en-US"/>
+        </w:rPr>
+        <w:t>queries</w:t>
+      </w:r>
+      <w:r>
+        <w:rPr>
+          <w:sz w:val="20"/>
+          <w:szCs w:val="20"/>
+          <w:lang w:val="en-US"/>
+        </w:rPr>
+        <w:t xml:space="preserve"> and concerns relating to exam material and exams.</w:t>
+      </w:r>
+    </w:p>
+    <w:p>
+      <w:pPr>
+        <w:pStyle w:val="ListParagraph"/>
+        <w:numPr>
+          <w:ilvl w:val="0"/>
+          <w:numId w:val="15"/>
+        </w:numPr>
+        <w:rPr>
+          <w:b/>
+          <w:sz w:val="20"/>
+          <w:szCs w:val="20"/>
+        </w:rPr>
+      </w:pPr>
+      <w:r>
+        <w:rPr>
+          <w:sz w:val="20"/>
+          <w:szCs w:val="20"/>
+          <w:lang w:val="en-US"/>
+        </w:rPr>
+        <w:t xml:space="preserve">Collaborated with all </w:t>
+      </w:r>
+      <w:r>
+        <w:rPr>
+          <w:sz w:val="20"/>
+          <w:szCs w:val="20"/>
+          <w:lang w:val="en-US"/>
+        </w:rPr>
+        <w:t>staff members</w:t>
+      </w:r>
+      <w:r>
+        <w:rPr>
+          <w:sz w:val="20"/>
+          <w:szCs w:val="20"/>
+          <w:lang w:val="en-US"/>
+        </w:rPr>
+        <w:t xml:space="preserve"> within the mathematics department to effectively aid them. </w:t>
+      </w:r>
+    </w:p>
+    <w:p>
+      <w:pPr>
+        <w:pStyle w:val="ListParagraph"/>
+        <w:numPr>
+          <w:ilvl w:val="0"/>
+          <w:numId w:val="15"/>
+        </w:numPr>
         <w:rPr>
           <w:b/>
           <w:sz w:val="20"/>
@@ -2276,7 +2640,49 @@
           <w:sz w:val="20"/>
           <w:szCs w:val="20"/>
         </w:rPr>
-        <w:t xml:space="preserve">C#, Java, Haskell, Python, </w:t>
+        <w:t>C, C++, Groovy, Bash, Make File</w:t>
+      </w:r>
+      <w:r>
+        <w:rPr>
+          <w:b/>
+          <w:sz w:val="20"/>
+          <w:szCs w:val="20"/>
+        </w:rPr>
+        <w:t xml:space="preserve"> (</w:t>
+      </w:r>
+      <w:proofErr w:type="gramStart"/>
+      <w:r>
+        <w:rPr>
+          <w:b/>
+          <w:sz w:val="20"/>
+          <w:szCs w:val="20"/>
+        </w:rPr>
+        <w:t>ARM</w:t>
+      </w:r>
+      <w:r>
+        <w:rPr>
+          <w:b/>
+          <w:sz w:val="20"/>
+          <w:szCs w:val="20"/>
+        </w:rPr>
+        <w:t xml:space="preserve"> )</w:t>
+      </w:r>
+      <w:proofErr w:type="gramEnd"/>
+      <w:r>
+        <w:rPr>
+          <w:b/>
+          <w:sz w:val="20"/>
+          <w:szCs w:val="20"/>
+        </w:rPr>
+        <w:t xml:space="preserve"> </w:t>
+      </w:r>
+      <w:r>
+        <w:rPr>
+          <w:bCs/>
+          <w:sz w:val="20"/>
+          <w:szCs w:val="20"/>
+        </w:rPr>
+        <w:t xml:space="preserve">Haskell, Python, </w:t>
       </w:r>
       <w:r>
         <w:rPr>
@@ -2292,7 +2698,15 @@
           <w:sz w:val="20"/>
           <w:szCs w:val="20"/>
         </w:rPr>
-        <w:t xml:space="preserve">, MIPS and C (university); PHP, Java and jQuery(Internship ); Visual Basic (A-Level); Ruby (GCSE); HTML and CSS. </w:t>
+        <w:t>, MIPS and C (university); PHP, Java and jQuery(Internship</w:t>
+      </w:r>
+      <w:r>
+        <w:rPr>
+          <w:bCs/>
+          <w:sz w:val="20"/>
+          <w:szCs w:val="20"/>
+        </w:rPr>
+        <w:t>.</w:t>
       </w:r>
     </w:p>
     <w:p>
@@ -2325,7 +2739,59 @@
           <w:sz w:val="20"/>
           <w:szCs w:val="20"/>
         </w:rPr>
-        <w:t xml:space="preserve"> Drupal, Juypter, Microsoft Office suite, Git and GitHub, WordPress, LaTeX. </w:t>
+        <w:t xml:space="preserve"> Drupal, </w:t>
+      </w:r>
+      <w:proofErr w:type="spellStart"/>
+      <w:r>
+        <w:rPr>
+          <w:bCs/>
+          <w:sz w:val="20"/>
+          <w:szCs w:val="20"/>
+        </w:rPr>
+        <w:t>Juypter</w:t>
+      </w:r>
+      <w:proofErr w:type="spellEnd"/>
+      <w:r>
+        <w:rPr>
+          <w:bCs/>
+          <w:sz w:val="20"/>
+          <w:szCs w:val="20"/>
+        </w:rPr>
+        <w:t xml:space="preserve">, Microsoft Office suite, </w:t>
+      </w:r>
+      <w:proofErr w:type="gramStart"/>
+      <w:r>
+        <w:rPr>
+          <w:bCs/>
+          <w:sz w:val="20"/>
+          <w:szCs w:val="20"/>
+        </w:rPr>
+        <w:t>Git</w:t>
+      </w:r>
+      <w:r>
+        <w:rPr>
+          <w:bCs/>
+          <w:sz w:val="20"/>
+          <w:szCs w:val="20"/>
+        </w:rPr>
+        <w:t>,</w:t>
+      </w:r>
+      <w:r>
+        <w:rPr>
+          <w:bCs/>
+          <w:sz w:val="20"/>
+          <w:szCs w:val="20"/>
+        </w:rPr>
+        <w:t>,</w:t>
+      </w:r>
+      <w:proofErr w:type="gramEnd"/>
+      <w:r>
+        <w:rPr>
+          <w:bCs/>
+          <w:sz w:val="20"/>
+          <w:szCs w:val="20"/>
+        </w:rPr>
+        <w:t xml:space="preserve"> WordPress, LaTeX. </w:t>
       </w:r>
     </w:p>
     <w:p>
@@ -2350,6 +2816,14 @@
           <w:sz w:val="20"/>
           <w:szCs w:val="20"/>
         </w:rPr>
+        <w:t xml:space="preserve">Mathematics, Optimization, </w:t>
+      </w:r>
+      <w:r>
+        <w:rPr>
+          <w:bCs/>
+          <w:sz w:val="20"/>
+          <w:szCs w:val="20"/>
+        </w:rPr>
         <w:t>Data Science, Software Engineering, Human-Computer Interaction and Ethical Practices.</w:t>
       </w:r>
     </w:p>
@@ -2361,6 +2835,259 @@
           <w:szCs w:val="20"/>
         </w:rPr>
       </w:pPr>
+      <w:proofErr w:type="gramStart"/>
+      <w:r>
+        <w:rPr>
+          <w:b/>
+          <w:sz w:val="20"/>
+          <w:szCs w:val="20"/>
+        </w:rPr>
+        <w:t>Open source</w:t>
+      </w:r>
+      <w:proofErr w:type="gramEnd"/>
+      <w:r>
+        <w:rPr>
+          <w:b/>
+          <w:sz w:val="20"/>
+          <w:szCs w:val="20"/>
+        </w:rPr>
+        <w:t xml:space="preserve"> contributions</w:t>
+      </w:r>
+    </w:p>
+    <w:p>
+      <w:pPr>
+        <w:rPr>
+          <w:bCs/>
+          <w:i/>
+          <w:iCs/>
+          <w:sz w:val="20"/>
+          <w:szCs w:val="20"/>
+        </w:rPr>
+      </w:pPr>
+      <w:r>
+        <w:rPr>
+          <w:bCs/>
+          <w:i/>
+          <w:iCs/>
+          <w:sz w:val="20"/>
+          <w:szCs w:val="20"/>
+        </w:rPr>
+        <w:t xml:space="preserve">Sole author of multiple </w:t>
+      </w:r>
+      <w:proofErr w:type="spellStart"/>
+      <w:r>
+        <w:rPr>
+          <w:bCs/>
+          <w:i/>
+          <w:iCs/>
+          <w:sz w:val="20"/>
+          <w:szCs w:val="20"/>
+        </w:rPr>
+        <w:t>optimised</w:t>
+      </w:r>
+      <w:proofErr w:type="spellEnd"/>
+      <w:r>
+        <w:rPr>
+          <w:bCs/>
+          <w:i/>
+          <w:iCs/>
+          <w:sz w:val="20"/>
+          <w:szCs w:val="20"/>
+        </w:rPr>
+        <w:t xml:space="preserve"> routines for ARM </w:t>
+      </w:r>
+      <w:proofErr w:type="spellStart"/>
+      <w:r>
+        <w:rPr>
+          <w:bCs/>
+          <w:i/>
+          <w:iCs/>
+          <w:sz w:val="20"/>
+          <w:szCs w:val="20"/>
+        </w:rPr>
+        <w:t>advsimd</w:t>
+      </w:r>
+      <w:proofErr w:type="spellEnd"/>
+      <w:r>
+        <w:rPr>
+          <w:bCs/>
+          <w:i/>
+          <w:iCs/>
+          <w:sz w:val="20"/>
+          <w:szCs w:val="20"/>
+        </w:rPr>
+        <w:t xml:space="preserve"> </w:t>
+      </w:r>
+      <w:proofErr w:type="spellStart"/>
+      <w:r>
+        <w:rPr>
+          <w:bCs/>
+          <w:i/>
+          <w:iCs/>
+          <w:sz w:val="20"/>
+          <w:szCs w:val="20"/>
+        </w:rPr>
+        <w:t>Archituctures</w:t>
+      </w:r>
+      <w:proofErr w:type="spellEnd"/>
+      <w:r>
+        <w:rPr>
+          <w:bCs/>
+          <w:i/>
+          <w:iCs/>
+          <w:sz w:val="20"/>
+          <w:szCs w:val="20"/>
+        </w:rPr>
+        <w:t xml:space="preserve">, currently fastest implementation of these globally, shipped with </w:t>
+      </w:r>
+      <w:proofErr w:type="spellStart"/>
+      <w:r>
+        <w:rPr>
+          <w:bCs/>
+          <w:i/>
+          <w:iCs/>
+          <w:sz w:val="20"/>
+          <w:szCs w:val="20"/>
+        </w:rPr>
+        <w:t>GlibC</w:t>
+      </w:r>
+      <w:proofErr w:type="spellEnd"/>
+      <w:r>
+        <w:rPr>
+          <w:bCs/>
+          <w:i/>
+          <w:iCs/>
+          <w:sz w:val="20"/>
+          <w:szCs w:val="20"/>
+        </w:rPr>
+        <w:t xml:space="preserve">, the standard C library for most </w:t>
+      </w:r>
+      <w:proofErr w:type="spellStart"/>
+      <w:r>
+        <w:rPr>
+          <w:bCs/>
+          <w:i/>
+          <w:iCs/>
+          <w:sz w:val="20"/>
+          <w:szCs w:val="20"/>
+        </w:rPr>
+        <w:t>linux</w:t>
+      </w:r>
+      <w:proofErr w:type="spellEnd"/>
+      <w:r>
+        <w:rPr>
+          <w:bCs/>
+          <w:i/>
+          <w:iCs/>
+          <w:sz w:val="20"/>
+          <w:szCs w:val="20"/>
+        </w:rPr>
+        <w:t xml:space="preserve"> distributions. See them </w:t>
+      </w:r>
+      <w:hyperlink r:id="rId8" w:history="1">
+        <w:r>
+          <w:rPr>
+            <w:rStyle w:val="Hyperlink"/>
+            <w:bCs/>
+            <w:i/>
+            <w:iCs/>
+            <w:sz w:val="20"/>
+            <w:szCs w:val="20"/>
+          </w:rPr>
+          <w:t>here</w:t>
+        </w:r>
+      </w:hyperlink>
+      <w:r>
+        <w:rPr>
+          <w:bCs/>
+          <w:i/>
+          <w:iCs/>
+          <w:sz w:val="20"/>
+          <w:szCs w:val="20"/>
+        </w:rPr>
+        <w:t>.</w:t>
+      </w:r>
+    </w:p>
+    <w:p>
+      <w:pPr>
+        <w:rPr>
+          <w:bCs/>
+          <w:sz w:val="20"/>
+          <w:szCs w:val="20"/>
+        </w:rPr>
+      </w:pPr>
+      <w:r>
+        <w:rPr>
+          <w:bCs/>
+          <w:sz w:val="20"/>
+          <w:szCs w:val="20"/>
+        </w:rPr>
+        <w:t xml:space="preserve">Contributions to </w:t>
+      </w:r>
+      <w:proofErr w:type="spellStart"/>
+      <w:r>
+        <w:rPr>
+          <w:bCs/>
+          <w:sz w:val="20"/>
+          <w:szCs w:val="20"/>
+        </w:rPr>
+        <w:t>KleidiCV</w:t>
+      </w:r>
+      <w:proofErr w:type="spellEnd"/>
+      <w:r>
+        <w:rPr>
+          <w:bCs/>
+          <w:sz w:val="20"/>
+          <w:szCs w:val="20"/>
+        </w:rPr>
+        <w:t xml:space="preserve"> </w:t>
+      </w:r>
+      <w:proofErr w:type="gramStart"/>
+      <w:r>
+        <w:rPr>
+          <w:bCs/>
+          <w:sz w:val="20"/>
+          <w:szCs w:val="20"/>
+        </w:rPr>
+        <w:t>open source</w:t>
+      </w:r>
+      <w:proofErr w:type="gramEnd"/>
+      <w:r>
+        <w:rPr>
+          <w:bCs/>
+          <w:sz w:val="20"/>
+          <w:szCs w:val="20"/>
+        </w:rPr>
+        <w:t xml:space="preserve"> computer vision library in C++, see </w:t>
+      </w:r>
+      <w:hyperlink r:id="rId9" w:history="1">
+        <w:r>
+          <w:rPr>
+            <w:rStyle w:val="Hyperlink"/>
+            <w:bCs/>
+            <w:sz w:val="20"/>
+            <w:szCs w:val="20"/>
+          </w:rPr>
+          <w:t>here</w:t>
+        </w:r>
+      </w:hyperlink>
+      <w:r>
+        <w:rPr>
+          <w:bCs/>
+          <w:sz w:val="20"/>
+          <w:szCs w:val="20"/>
+        </w:rPr>
+        <w:t>.</w:t>
+      </w:r>
+    </w:p>
+    <w:p>
+      <w:pPr>
+        <w:rPr>
+          <w:b/>
+          <w:sz w:val="20"/>
+          <w:szCs w:val="20"/>
+        </w:rPr>
+      </w:pPr>
       <w:r>
         <w:rPr>
           <w:b/>
@@ -2409,7 +3136,25 @@
           <w:sz w:val="20"/>
           <w:szCs w:val="20"/>
         </w:rPr>
-        <w:t>I participated in the Social Statistics Hackathon hosted by the Department for Social Statistics at the University Of Manchester.</w:t>
+        <w:t xml:space="preserve">I participated in the Social Statistics Hackathon hosted by the Department for Social Statistics at the University </w:t>
+      </w:r>
+      <w:proofErr w:type="gramStart"/>
+      <w:r>
+        <w:rPr>
+          <w:bCs/>
+          <w:sz w:val="20"/>
+          <w:szCs w:val="20"/>
+        </w:rPr>
+        <w:t>Of</w:t>
+      </w:r>
+      <w:proofErr w:type="gramEnd"/>
+      <w:r>
+        <w:rPr>
+          <w:bCs/>
+          <w:sz w:val="20"/>
+          <w:szCs w:val="20"/>
+        </w:rPr>
+        <w:t xml:space="preserve"> Manchester.</w:t>
       </w:r>
       <w:r>
         <w:rPr>
@@ -2441,7 +3186,25 @@
           <w:sz w:val="20"/>
           <w:szCs w:val="20"/>
         </w:rPr>
-        <w:t xml:space="preserve">I used Python in Jupyter Labs to </w:t>
+        <w:t xml:space="preserve">I used Python in </w:t>
+      </w:r>
+      <w:proofErr w:type="spellStart"/>
+      <w:r>
+        <w:rPr>
+          <w:bCs/>
+          <w:sz w:val="20"/>
+          <w:szCs w:val="20"/>
+        </w:rPr>
+        <w:t>Jupyter</w:t>
+      </w:r>
+      <w:proofErr w:type="spellEnd"/>
+      <w:r>
+        <w:rPr>
+          <w:bCs/>
+          <w:sz w:val="20"/>
+          <w:szCs w:val="20"/>
+        </w:rPr>
+        <w:t xml:space="preserve"> Labs to </w:t>
       </w:r>
       <w:r>
         <w:rPr>
@@ -2459,6 +3222,7 @@
         </w:rPr>
         <w:t xml:space="preserve"> </w:t>
       </w:r>
+      <w:proofErr w:type="spellStart"/>
       <w:r>
         <w:rPr>
           <w:bCs/>
@@ -2467,6 +3231,7 @@
         </w:rPr>
         <w:t>visualisations</w:t>
       </w:r>
+      <w:proofErr w:type="spellEnd"/>
       <w:r>
         <w:rPr>
           <w:bCs/>
@@ -2661,7 +3426,25 @@
           <w:sz w:val="20"/>
           <w:szCs w:val="20"/>
         </w:rPr>
-        <w:t xml:space="preserve">I am passionate about education, and I am currently working on a project to explore the impact of GPT on the enviroment, thinking about how we can use data science to educate and empower. This </w:t>
+        <w:t xml:space="preserve">I am passionate about education, and I am currently working on a project to explore the impact of GPT on the </w:t>
+      </w:r>
+      <w:proofErr w:type="spellStart"/>
+      <w:r>
+        <w:rPr>
+          <w:bCs/>
+          <w:sz w:val="20"/>
+          <w:szCs w:val="20"/>
+        </w:rPr>
+        <w:t>enviroment</w:t>
+      </w:r>
+      <w:proofErr w:type="spellEnd"/>
+      <w:r>
+        <w:rPr>
+          <w:bCs/>
+          <w:sz w:val="20"/>
+          <w:szCs w:val="20"/>
+        </w:rPr>
+        <w:t xml:space="preserve">, thinking about how we can use data science to educate and empower. This </w:t>
       </w:r>
       <w:r>
         <w:rPr>
@@ -2703,7 +3486,7 @@
         </w:rPr>
         <w:t xml:space="preserve">: </w:t>
       </w:r>
-      <w:hyperlink r:id="rId8" w:history="1">
+      <w:hyperlink r:id="rId10" w:history="1">
         <w:r>
           <w:rPr>
             <w:rStyle w:val="Hyperlink"/>
@@ -2729,6 +3512,7 @@
           <w:szCs w:val="21"/>
         </w:rPr>
       </w:pPr>
+      <w:proofErr w:type="spellStart"/>
       <w:r>
         <w:rPr>
           <w:b/>
@@ -2736,56 +3520,57 @@
           <w:sz w:val="21"/>
           <w:szCs w:val="21"/>
         </w:rPr>
-        <w:t>Ecotech Explorers: Greener Computing Project</w:t>
-      </w:r>
-    </w:p>
-    <w:p>
-      <w:pPr>
-        <w:rPr>
+        <w:t>Ecotech</w:t>
+      </w:r>
+      <w:proofErr w:type="spellEnd"/>
+      <w:r>
+        <w:rPr>
+          <w:b/>
+          <w:bCs/>
           <w:sz w:val="21"/>
           <w:szCs w:val="21"/>
         </w:rPr>
-      </w:pPr>
-      <w:r>
+        <w:t xml:space="preserve"> Explorers: Greener Computing Project</w:t>
+      </w:r>
+    </w:p>
+    <w:p>
+      <w:pPr>
         <w:rPr>
           <w:sz w:val="21"/>
           <w:szCs w:val="21"/>
         </w:rPr>
-        <w:t xml:space="preserve">I will </w:t>
-      </w:r>
+      </w:pPr>
       <w:r>
         <w:rPr>
           <w:sz w:val="21"/>
           <w:szCs w:val="21"/>
         </w:rPr>
-        <w:t>work in a team throughout October and November</w:t>
+        <w:t xml:space="preserve">I will </w:t>
       </w:r>
       <w:r>
         <w:rPr>
           <w:sz w:val="21"/>
           <w:szCs w:val="21"/>
         </w:rPr>
-        <w:t>, investigating the impact of computing on society and presenting a project at the end.</w:t>
-      </w:r>
-    </w:p>
-    <w:p>
-      <w:pPr>
-        <w:rPr>
-          <w:b/>
-          <w:bCs/>
+        <w:t>work in a team throughout October and November</w:t>
+      </w:r>
+      <w:r>
+        <w:rPr>
           <w:sz w:val="21"/>
           <w:szCs w:val="21"/>
         </w:rPr>
-      </w:pPr>
-      <w:r>
+        <w:t>, investigating the impact of computing on society and presenting a project at the end.</w:t>
+      </w:r>
+    </w:p>
+    <w:p>
+      <w:pPr>
         <w:rPr>
           <w:b/>
           <w:bCs/>
           <w:sz w:val="21"/>
           <w:szCs w:val="21"/>
         </w:rPr>
-        <w:t>L</w:t>
-      </w:r>
+      </w:pPr>
       <w:r>
         <w:rPr>
           <w:b/>
@@ -2793,91 +3578,100 @@
           <w:sz w:val="21"/>
           <w:szCs w:val="21"/>
         </w:rPr>
-        <w:t>inked-In Learning Courses</w:t>
-      </w:r>
-    </w:p>
-    <w:p>
-      <w:pPr>
-        <w:rPr>
+        <w:t>L</w:t>
+      </w:r>
+      <w:r>
+        <w:rPr>
+          <w:b/>
+          <w:bCs/>
           <w:sz w:val="21"/>
           <w:szCs w:val="21"/>
         </w:rPr>
-      </w:pPr>
-      <w:r>
+        <w:t>inked-In Learning Courses</w:t>
+      </w:r>
+    </w:p>
+    <w:p>
+      <w:pPr>
         <w:rPr>
           <w:sz w:val="21"/>
           <w:szCs w:val="21"/>
         </w:rPr>
-        <w:t xml:space="preserve">recently completed a course in the R programming language. I am finishing a </w:t>
-      </w:r>
+      </w:pPr>
       <w:r>
         <w:rPr>
           <w:sz w:val="21"/>
           <w:szCs w:val="21"/>
         </w:rPr>
-        <w:t>study</w:t>
+        <w:t xml:space="preserve">recently completed a course in the R programming language. I am finishing a </w:t>
       </w:r>
       <w:r>
         <w:rPr>
           <w:sz w:val="21"/>
           <w:szCs w:val="21"/>
         </w:rPr>
-        <w:t xml:space="preserve"> on Git</w:t>
+        <w:t>study</w:t>
       </w:r>
       <w:r>
         <w:rPr>
           <w:sz w:val="21"/>
           <w:szCs w:val="21"/>
         </w:rPr>
-        <w:t xml:space="preserve"> and </w:t>
+        <w:t xml:space="preserve"> on Git</w:t>
       </w:r>
       <w:r>
         <w:rPr>
           <w:sz w:val="21"/>
           <w:szCs w:val="21"/>
         </w:rPr>
-        <w:t xml:space="preserve">working through courses </w:t>
+        <w:t xml:space="preserve"> and </w:t>
       </w:r>
       <w:r>
         <w:rPr>
           <w:sz w:val="21"/>
           <w:szCs w:val="21"/>
         </w:rPr>
-        <w:t>to</w:t>
+        <w:t xml:space="preserve">working through courses </w:t>
       </w:r>
       <w:r>
         <w:rPr>
           <w:sz w:val="21"/>
           <w:szCs w:val="21"/>
         </w:rPr>
-        <w:t xml:space="preserve"> prepare for my CCST networking certification. You can check my </w:t>
+        <w:t>to</w:t>
       </w:r>
       <w:r>
         <w:rPr>
           <w:sz w:val="21"/>
           <w:szCs w:val="21"/>
         </w:rPr>
-        <w:t>LinkedIn</w:t>
+        <w:t xml:space="preserve"> prepare for my CCST networking certification. You can check my </w:t>
       </w:r>
       <w:r>
         <w:rPr>
           <w:sz w:val="21"/>
           <w:szCs w:val="21"/>
         </w:rPr>
-        <w:t xml:space="preserve"> to see an </w:t>
+        <w:t>LinkedIn</w:t>
       </w:r>
       <w:r>
         <w:rPr>
           <w:sz w:val="21"/>
           <w:szCs w:val="21"/>
         </w:rPr>
-        <w:t>up-to-date</w:t>
+        <w:t xml:space="preserve"> to see an </w:t>
       </w:r>
       <w:r>
         <w:rPr>
           <w:sz w:val="21"/>
           <w:szCs w:val="21"/>
         </w:rPr>
+        <w:t>up-to-date</w:t>
+      </w:r>
+      <w:r>
+        <w:rPr>
+          <w:sz w:val="21"/>
+          <w:szCs w:val="21"/>
+        </w:rPr>
         <w:t xml:space="preserve"> list of courses I have completed.</w:t>
       </w:r>
     </w:p>
@@ -2952,7 +3746,25 @@
           <w:sz w:val="20"/>
           <w:szCs w:val="20"/>
         </w:rPr>
-        <w:t xml:space="preserve"> documentation following an agile methodology. We also developed class diagrams and Unit tests. I was using git throughout.</w:t>
+        <w:t xml:space="preserve"> documentation following an agile methodology. We also developed class diagrams and Unit tests. I was using </w:t>
+      </w:r>
+      <w:proofErr w:type="gramStart"/>
+      <w:r>
+        <w:rPr>
+          <w:bCs/>
+          <w:sz w:val="20"/>
+          <w:szCs w:val="20"/>
+        </w:rPr>
+        <w:t>git</w:t>
+      </w:r>
+      <w:proofErr w:type="gramEnd"/>
+      <w:r>
+        <w:rPr>
+          <w:bCs/>
+          <w:sz w:val="20"/>
+          <w:szCs w:val="20"/>
+        </w:rPr>
+        <w:t xml:space="preserve"> throughout.</w:t>
       </w:r>
     </w:p>
     <w:p>
@@ -2988,6 +3800,7 @@
         </w:rPr>
         <w:t xml:space="preserve">Created a complete data science report following the structure of an academic paper. Using Pandas/Seaborn in </w:t>
       </w:r>
+      <w:proofErr w:type="spellStart"/>
       <w:r>
         <w:rPr>
           <w:bCs/>
@@ -2996,13 +3809,50 @@
         </w:rPr>
         <w:t>Jupyter</w:t>
       </w:r>
-      <w:r>
-        <w:rPr>
-          <w:bCs/>
-          <w:sz w:val="20"/>
-          <w:szCs w:val="20"/>
-        </w:rPr>
-        <w:t xml:space="preserve"> for the statistical analysis and visualisation.</w:t>
+      <w:proofErr w:type="spellEnd"/>
+      <w:r>
+        <w:rPr>
+          <w:bCs/>
+          <w:sz w:val="20"/>
+          <w:szCs w:val="20"/>
+        </w:rPr>
+        <w:t xml:space="preserve"> for </w:t>
+      </w:r>
+      <w:proofErr w:type="gramStart"/>
+      <w:r>
+        <w:rPr>
+          <w:bCs/>
+          <w:sz w:val="20"/>
+          <w:szCs w:val="20"/>
+        </w:rPr>
+        <w:t>the statistical</w:t>
+      </w:r>
+      <w:proofErr w:type="gramEnd"/>
+      <w:r>
+        <w:rPr>
+          <w:bCs/>
+          <w:sz w:val="20"/>
+          <w:szCs w:val="20"/>
+        </w:rPr>
+        <w:t xml:space="preserve"> analysis and </w:t>
+      </w:r>
+      <w:proofErr w:type="spellStart"/>
+      <w:r>
+        <w:rPr>
+          <w:bCs/>
+          <w:sz w:val="20"/>
+          <w:szCs w:val="20"/>
+        </w:rPr>
+        <w:t>visualisation</w:t>
+      </w:r>
+      <w:proofErr w:type="spellEnd"/>
+      <w:r>
+        <w:rPr>
+          <w:bCs/>
+          <w:sz w:val="20"/>
+          <w:szCs w:val="20"/>
+        </w:rPr>
+        <w:t>.</w:t>
       </w:r>
     </w:p>
     <w:p>
@@ -3046,213 +3896,6 @@
         </w:rPr>
         <w:t xml:space="preserve"> the C programming language to model the CPU, achieving a near 100% mark, aiding my overall 85% grade in computer systems.</w:t>
       </w:r>
-    </w:p>
-    <w:p>
-      <w:pPr>
-        <w:rPr>
-          <w:b/>
-          <w:sz w:val="20"/>
-          <w:szCs w:val="20"/>
-        </w:rPr>
-      </w:pPr>
-      <w:r>
-        <w:rPr>
-          <w:b/>
-          <w:sz w:val="20"/>
-          <w:szCs w:val="20"/>
-        </w:rPr>
-        <w:t>Generative Art</w:t>
-      </w:r>
-    </w:p>
-    <w:p>
-      <w:pPr>
-        <w:rPr>
-          <w:bCs/>
-          <w:sz w:val="20"/>
-          <w:szCs w:val="20"/>
-        </w:rPr>
-      </w:pPr>
-      <w:r>
-        <w:rPr>
-          <w:bCs/>
-          <w:sz w:val="20"/>
-          <w:szCs w:val="20"/>
-        </w:rPr>
-        <w:t>I used</w:t>
-      </w:r>
-      <w:r>
-        <w:rPr>
-          <w:bCs/>
-          <w:sz w:val="20"/>
-          <w:szCs w:val="20"/>
-        </w:rPr>
-        <w:t xml:space="preserve"> P5.js to create a portfolio of generative art, following tutorials.</w:t>
-      </w:r>
-    </w:p>
-    <w:p>
-      <w:pPr>
-        <w:rPr>
-          <w:b/>
-          <w:sz w:val="20"/>
-          <w:szCs w:val="20"/>
-        </w:rPr>
-      </w:pPr>
-      <w:r>
-        <w:rPr>
-          <w:b/>
-          <w:sz w:val="20"/>
-          <w:szCs w:val="20"/>
-        </w:rPr>
-        <w:t xml:space="preserve">Connect </w:t>
-      </w:r>
-      <w:r>
-        <w:rPr>
-          <w:b/>
-          <w:sz w:val="20"/>
-          <w:szCs w:val="20"/>
-        </w:rPr>
-        <w:t>F</w:t>
-      </w:r>
-      <w:r>
-        <w:rPr>
-          <w:b/>
-          <w:sz w:val="20"/>
-          <w:szCs w:val="20"/>
-        </w:rPr>
-        <w:t>our game</w:t>
-      </w:r>
-    </w:p>
-    <w:p>
-      <w:pPr>
-        <w:rPr>
-          <w:bCs/>
-          <w:sz w:val="20"/>
-          <w:szCs w:val="20"/>
-        </w:rPr>
-      </w:pPr>
-      <w:r>
-        <w:rPr>
-          <w:bCs/>
-          <w:sz w:val="20"/>
-          <w:szCs w:val="20"/>
-        </w:rPr>
-        <w:t xml:space="preserve">Implemented command-line Connect Four game in Java. Documented design process and explained design decisions. </w:t>
-      </w:r>
-    </w:p>
-    <w:p>
-      <w:pPr>
-        <w:rPr>
-          <w:b/>
-          <w:sz w:val="20"/>
-          <w:szCs w:val="20"/>
-        </w:rPr>
-      </w:pPr>
-      <w:r>
-        <w:rPr>
-          <w:b/>
-          <w:sz w:val="20"/>
-          <w:szCs w:val="20"/>
-        </w:rPr>
-        <w:t>Shop management system</w:t>
-      </w:r>
-    </w:p>
-    <w:p>
-      <w:pPr>
-        <w:rPr>
-          <w:bCs/>
-          <w:sz w:val="20"/>
-          <w:szCs w:val="20"/>
-        </w:rPr>
-      </w:pPr>
-      <w:r>
-        <w:rPr>
-          <w:bCs/>
-          <w:sz w:val="20"/>
-          <w:szCs w:val="20"/>
-        </w:rPr>
-        <w:t>Designed and implemented user interface and backend for shop management system</w:t>
-      </w:r>
-      <w:r>
-        <w:rPr>
-          <w:bCs/>
-          <w:sz w:val="20"/>
-          <w:szCs w:val="20"/>
-        </w:rPr>
-        <w:t xml:space="preserve"> in Visual Basic</w:t>
-      </w:r>
-      <w:r>
-        <w:rPr>
-          <w:bCs/>
-          <w:sz w:val="20"/>
-          <w:szCs w:val="20"/>
-        </w:rPr>
-        <w:t xml:space="preserve">. Outlined success criteria, </w:t>
-      </w:r>
-      <w:r>
-        <w:rPr>
-          <w:bCs/>
-          <w:sz w:val="20"/>
-          <w:szCs w:val="20"/>
-        </w:rPr>
-        <w:t xml:space="preserve">identified stakeholders and </w:t>
-      </w:r>
-      <w:r>
-        <w:rPr>
-          <w:bCs/>
-          <w:sz w:val="20"/>
-          <w:szCs w:val="20"/>
-        </w:rPr>
-        <w:t>customers,</w:t>
-      </w:r>
-      <w:r>
-        <w:rPr>
-          <w:bCs/>
-          <w:sz w:val="20"/>
-          <w:szCs w:val="20"/>
-        </w:rPr>
-        <w:t xml:space="preserve"> tested </w:t>
-      </w:r>
-      <w:r>
-        <w:rPr>
-          <w:bCs/>
-          <w:sz w:val="20"/>
-          <w:szCs w:val="20"/>
-        </w:rPr>
-        <w:t xml:space="preserve">the </w:t>
-      </w:r>
-      <w:r>
-        <w:rPr>
-          <w:bCs/>
-          <w:sz w:val="20"/>
-          <w:szCs w:val="20"/>
-        </w:rPr>
-        <w:t xml:space="preserve">program against success criteria and documented </w:t>
-      </w:r>
-      <w:r>
-        <w:rPr>
-          <w:bCs/>
-          <w:sz w:val="20"/>
-          <w:szCs w:val="20"/>
-        </w:rPr>
-        <w:t xml:space="preserve">the </w:t>
-      </w:r>
-      <w:r>
-        <w:rPr>
-          <w:bCs/>
-          <w:sz w:val="20"/>
-          <w:szCs w:val="20"/>
-        </w:rPr>
-        <w:t>testing process.</w:t>
-      </w:r>
-    </w:p>
-    <w:p>
-      <w:pPr>
-        <w:rPr>
-          <w:b/>
-          <w:sz w:val="20"/>
-          <w:szCs w:val="20"/>
-        </w:rPr>
-      </w:pPr>
     </w:p>
     <w:p>
       <w:pPr>
@@ -3296,7 +3939,7 @@
 </file>
 
 <file path=word/numbering.xml><?xml version="1.0" encoding="utf-8"?>
-<w:numbering xmlns:wpc="http://schemas.microsoft.com/office/word/2010/wordprocessingCanvas" xmlns:cx="http://schemas.microsoft.com/office/drawing/2014/chartex" xmlns:cx1="http://schemas.microsoft.com/office/drawing/2015/9/8/chartex" xmlns:cx2="http://schemas.microsoft.com/office/drawing/2015/10/21/chartex" xmlns:cx3="http://schemas.microsoft.com/office/drawing/2016/5/9/chartex" xmlns:cx4="http://schemas.microsoft.com/office/drawing/2016/5/10/chartex" xmlns:cx5="http://schemas.microsoft.com/office/drawing/2016/5/11/chartex" xmlns:cx6="http://schemas.microsoft.com/office/drawing/2016/5/12/chartex" xmlns:cx7="http://schemas.microsoft.com/office/drawing/2016/5/13/chartex" xmlns:cx8="http://schemas.microsoft.com/office/drawing/2016/5/14/chartex" xmlns:mc="http://schemas.openxmlformats.org/markup-compatibility/2006" xmlns:aink="http://schemas.microsoft.com/office/drawing/2016/ink" xmlns:am3d="http://schemas.microsoft.com/office/drawing/2017/model3d" xmlns:o="urn:schemas-microsoft-com:office:office" xmlns:oel="http://schemas.microsoft.com/office/2019/extlst" xmlns:r="http://schemas.openxmlformats.org/officeDocument/2006/relationships" xmlns:m="http://schemas.openxmlformats.org/officeDocument/2006/math" xmlns:v="urn:schemas-microsoft-com:vml" xmlns:wp14="http://schemas.microsoft.com/office/word/2010/wordprocessingDrawing" xmlns:wp="http://schemas.openxmlformats.org/drawingml/2006/wordprocessingDrawing" xmlns:w10="urn:schemas-microsoft-com:office:word" xmlns:w="http://schemas.openxmlformats.org/wordprocessingml/2006/main" xmlns:w14="http://schemas.microsoft.com/office/word/2010/wordml" xmlns:w15="http://schemas.microsoft.com/office/word/2012/wordml" xmlns:w16cex="http://schemas.microsoft.com/office/word/2018/wordml/cex" xmlns:w16cid="http://schemas.microsoft.com/office/word/2016/wordml/cid" xmlns:w16="http://schemas.microsoft.com/office/word/2018/wordml" xmlns:w16sdtdh="http://schemas.microsoft.com/office/word/2020/wordml/sdtdatahash" xmlns:w16se="http://schemas.microsoft.com/office/word/2015/wordml/symex" xmlns:wpg="http://schemas.microsoft.com/office/word/2010/wordprocessingGroup" xmlns:wpi="http://schemas.microsoft.com/office/word/2010/wordprocessingInk" xmlns:wne="http://schemas.microsoft.com/office/word/2006/wordml" xmlns:wps="http://schemas.microsoft.com/office/word/2010/wordprocessingShape" mc:Ignorable="w14 w15 w16se w16cid w16 w16cex w16sdtdh wp14">
+<w:numbering xmlns:wpc="http://schemas.microsoft.com/office/word/2010/wordprocessingCanvas" xmlns:cx="http://schemas.microsoft.com/office/drawing/2014/chartex" xmlns:cx1="http://schemas.microsoft.com/office/drawing/2015/9/8/chartex" xmlns:cx2="http://schemas.microsoft.com/office/drawing/2015/10/21/chartex" xmlns:cx3="http://schemas.microsoft.com/office/drawing/2016/5/9/chartex" xmlns:cx4="http://schemas.microsoft.com/office/drawing/2016/5/10/chartex" xmlns:cx5="http://schemas.microsoft.com/office/drawing/2016/5/11/chartex" xmlns:cx6="http://schemas.microsoft.com/office/drawing/2016/5/12/chartex" xmlns:cx7="http://schemas.microsoft.com/office/drawing/2016/5/13/chartex" xmlns:cx8="http://schemas.microsoft.com/office/drawing/2016/5/14/chartex" xmlns:mc="http://schemas.openxmlformats.org/markup-compatibility/2006" xmlns:aink="http://schemas.microsoft.com/office/drawing/2016/ink" xmlns:am3d="http://schemas.microsoft.com/office/drawing/2017/model3d" xmlns:o="urn:schemas-microsoft-com:office:office" xmlns:oel="http://schemas.microsoft.com/office/2019/extlst" xmlns:r="http://schemas.openxmlformats.org/officeDocument/2006/relationships" xmlns:m="http://schemas.openxmlformats.org/officeDocument/2006/math" xmlns:v="urn:schemas-microsoft-com:vml" xmlns:wp14="http://schemas.microsoft.com/office/word/2010/wordprocessingDrawing" xmlns:wp="http://schemas.openxmlformats.org/drawingml/2006/wordprocessingDrawing" xmlns:w10="urn:schemas-microsoft-com:office:word" xmlns:w="http://schemas.openxmlformats.org/wordprocessingml/2006/main" xmlns:w14="http://schemas.microsoft.com/office/word/2010/wordml" xmlns:w15="http://schemas.microsoft.com/office/word/2012/wordml" xmlns:w16cex="http://schemas.microsoft.com/office/word/2018/wordml/cex" xmlns:w16cid="http://schemas.microsoft.com/office/word/2016/wordml/cid" xmlns:w16="http://schemas.microsoft.com/office/word/2018/wordml" xmlns:w16du="http://schemas.microsoft.com/office/word/2023/wordml/word16du" xmlns:w16sdtdh="http://schemas.microsoft.com/office/word/2020/wordml/sdtdatahash" xmlns:w16sdtfl="http://schemas.microsoft.com/office/word/2024/wordml/sdtformatlock" xmlns:w16se="http://schemas.microsoft.com/office/word/2015/wordml/symex" xmlns:wpg="http://schemas.microsoft.com/office/word/2010/wordprocessingGroup" xmlns:wpi="http://schemas.microsoft.com/office/word/2010/wordprocessingInk" xmlns:wne="http://schemas.microsoft.com/office/word/2006/wordml" xmlns:wps="http://schemas.microsoft.com/office/word/2010/wordprocessingShape" mc:Ignorable="w14 w15 w16se w16cid w16 w16cex w16sdtdh w16sdtfl w16du wp14">
   <w:abstractNum w:abstractNumId="0" w15:restartNumberingAfterBreak="0">
     <w:nsid w:val="01E13B2C"/>
     <w:multiLevelType w:val="hybridMultilevel"/>
@@ -5389,7 +6032,7 @@
 </file>
 
 <file path=word/styles.xml><?xml version="1.0" encoding="utf-8"?>
-<w:styles xmlns:mc="http://schemas.openxmlformats.org/markup-compatibility/2006" xmlns:r="http://schemas.openxmlformats.org/officeDocument/2006/relationships" xmlns:w="http://schemas.openxmlformats.org/wordprocessingml/2006/main" xmlns:w14="http://schemas.microsoft.com/office/word/2010/wordml" xmlns:w15="http://schemas.microsoft.com/office/word/2012/wordml" xmlns:w16cex="http://schemas.microsoft.com/office/word/2018/wordml/cex" xmlns:w16cid="http://schemas.microsoft.com/office/word/2016/wordml/cid" xmlns:w16="http://schemas.microsoft.com/office/word/2018/wordml" xmlns:w16sdtdh="http://schemas.microsoft.com/office/word/2020/wordml/sdtdatahash" xmlns:w16se="http://schemas.microsoft.com/office/word/2015/wordml/symex" mc:Ignorable="w14 w15 w16se w16cid w16 w16cex w16sdtdh">
+<w:styles xmlns:mc="http://schemas.openxmlformats.org/markup-compatibility/2006" xmlns:r="http://schemas.openxmlformats.org/officeDocument/2006/relationships" xmlns:w="http://schemas.openxmlformats.org/wordprocessingml/2006/main" xmlns:w14="http://schemas.microsoft.com/office/word/2010/wordml" xmlns:w15="http://schemas.microsoft.com/office/word/2012/wordml" xmlns:w16cex="http://schemas.microsoft.com/office/word/2018/wordml/cex" xmlns:w16cid="http://schemas.microsoft.com/office/word/2016/wordml/cid" xmlns:w16="http://schemas.microsoft.com/office/word/2018/wordml" xmlns:w16du="http://schemas.microsoft.com/office/word/2023/wordml/word16du" xmlns:w16sdtdh="http://schemas.microsoft.com/office/word/2020/wordml/sdtdatahash" xmlns:w16sdtfl="http://schemas.microsoft.com/office/word/2024/wordml/sdtformatlock" xmlns:w16se="http://schemas.microsoft.com/office/word/2015/wordml/symex" mc:Ignorable="w14 w15 w16se w16cid w16 w16cex w16sdtdh w16sdtfl w16du">
   <w:docDefaults>
     <w:rPrDefault>
       <w:rPr>

</xml_diff>